<commit_message>
docs: clarify multiple SIdRefs in Table 2
</commit_message>
<xml_diff>
--- a/docs/src/DEVISER_MANUAL_v1.0.docx
+++ b/docs/src/DEVISER_MANUAL_v1.0.docx
@@ -23128,8 +23128,6 @@
           <w:lang w:val="en-US"/>
         </w:rPr>
       </w:pPr>
-      <w:bookmarkStart w:id="46" w:name="_GoBack"/>
-      <w:bookmarkEnd w:id="46"/>
     </w:p>
     <w:p>
       <w:pPr>
@@ -23323,7 +23321,7 @@
           <w:lang w:val="en-US"/>
         </w:rPr>
       </w:pPr>
-      <w:bookmarkStart w:id="47" w:name="_Ref435429987"/>
+      <w:bookmarkStart w:id="46" w:name="_Ref435429987"/>
       <w:r>
         <w:rPr>
           <w:lang w:val="en-US"/>
@@ -23350,7 +23348,7 @@
         </w:rPr>
         <w:t>’</w:t>
       </w:r>
-      <w:bookmarkEnd w:id="47"/>
+      <w:bookmarkEnd w:id="46"/>
     </w:p>
     <w:p>
       <w:pPr>
@@ -24880,8 +24878,8 @@
           <w:lang w:val="en-US"/>
         </w:rPr>
       </w:pPr>
-      <w:bookmarkStart w:id="48" w:name="_Ref434656205"/>
-      <w:bookmarkStart w:id="49" w:name="_Toc434750622"/>
+      <w:bookmarkStart w:id="47" w:name="_Ref434656205"/>
+      <w:bookmarkStart w:id="48" w:name="_Toc434750622"/>
       <w:r>
         <w:t xml:space="preserve">Table </w:t>
       </w:r>
@@ -24906,27 +24904,27 @@
         </w:rPr>
         <w:fldChar w:fldCharType="end"/>
       </w:r>
+      <w:bookmarkEnd w:id="47"/>
+      <w:r>
+        <w:t>: The 'element', '</w:t>
+      </w:r>
+      <w:proofErr w:type="spellStart"/>
+      <w:r>
+        <w:t>lo_element</w:t>
+      </w:r>
+      <w:proofErr w:type="spellEnd"/>
+      <w:r>
+        <w:t>' and '</w:t>
+      </w:r>
+      <w:proofErr w:type="spellStart"/>
+      <w:r>
+        <w:t>inline_lo_element</w:t>
+      </w:r>
+      <w:proofErr w:type="spellEnd"/>
+      <w:r>
+        <w:t>' types</w:t>
+      </w:r>
       <w:bookmarkEnd w:id="48"/>
-      <w:r>
-        <w:t>: The 'element', '</w:t>
-      </w:r>
-      <w:proofErr w:type="spellStart"/>
-      <w:r>
-        <w:t>lo_element</w:t>
-      </w:r>
-      <w:proofErr w:type="spellEnd"/>
-      <w:r>
-        <w:t>' and '</w:t>
-      </w:r>
-      <w:proofErr w:type="spellStart"/>
-      <w:r>
-        <w:t>inline_lo_element</w:t>
-      </w:r>
-      <w:proofErr w:type="spellEnd"/>
-      <w:r>
-        <w:t>' types</w:t>
-      </w:r>
-      <w:bookmarkEnd w:id="49"/>
     </w:p>
     <w:p>
       <w:pPr>
@@ -25322,7 +25320,23 @@
                 <w:szCs w:val="24"/>
                 <w:lang w:val="en-US"/>
               </w:rPr>
-              <w:t>The name of the element</w:t>
+              <w:t xml:space="preserve">The </w:t>
+            </w:r>
+            <w:r>
+              <w:rPr>
+                <w:rFonts w:cs="Arial"/>
+                <w:szCs w:val="24"/>
+                <w:lang w:val="en-US"/>
+              </w:rPr>
+              <w:t xml:space="preserve">class </w:t>
+            </w:r>
+            <w:r>
+              <w:rPr>
+                <w:rFonts w:cs="Arial"/>
+                <w:szCs w:val="24"/>
+                <w:lang w:val="en-US"/>
+              </w:rPr>
+              <w:t>name of the element</w:t>
             </w:r>
           </w:p>
         </w:tc>
@@ -25370,7 +25384,23 @@
                 <w:szCs w:val="24"/>
                 <w:lang w:val="en-US"/>
               </w:rPr>
-              <w:t xml:space="preserve">The name of the element within the </w:t>
+              <w:t xml:space="preserve">The </w:t>
+            </w:r>
+            <w:r>
+              <w:rPr>
+                <w:rFonts w:cs="Arial"/>
+                <w:szCs w:val="24"/>
+                <w:lang w:val="en-US"/>
+              </w:rPr>
+              <w:t xml:space="preserve">class </w:t>
+            </w:r>
+            <w:r>
+              <w:rPr>
+                <w:rFonts w:cs="Arial"/>
+                <w:szCs w:val="24"/>
+                <w:lang w:val="en-US"/>
+              </w:rPr>
+              <w:t xml:space="preserve">name of the element within the </w:t>
             </w:r>
             <w:proofErr w:type="spellStart"/>
             <w:r>
@@ -25428,7 +25458,23 @@
                 <w:szCs w:val="24"/>
                 <w:lang w:val="en-US"/>
               </w:rPr>
-              <w:t xml:space="preserve">The name </w:t>
+              <w:t xml:space="preserve">The </w:t>
+            </w:r>
+            <w:r>
+              <w:rPr>
+                <w:rFonts w:cs="Arial"/>
+                <w:szCs w:val="24"/>
+                <w:lang w:val="en-US"/>
+              </w:rPr>
+              <w:t xml:space="preserve">class </w:t>
+            </w:r>
+            <w:r>
+              <w:rPr>
+                <w:rFonts w:cs="Arial"/>
+                <w:szCs w:val="24"/>
+                <w:lang w:val="en-US"/>
+              </w:rPr>
+              <w:t xml:space="preserve">name </w:t>
             </w:r>
             <w:r>
               <w:rPr>
@@ -25484,7 +25530,23 @@
                 <w:szCs w:val="24"/>
                 <w:lang w:val="en-US"/>
               </w:rPr>
-              <w:t xml:space="preserve">The name of the object being referenced. </w:t>
+              <w:t xml:space="preserve">The </w:t>
+            </w:r>
+            <w:r>
+              <w:rPr>
+                <w:rFonts w:cs="Arial"/>
+                <w:szCs w:val="24"/>
+                <w:lang w:val="en-US"/>
+              </w:rPr>
+              <w:t xml:space="preserve">class </w:t>
+            </w:r>
+            <w:r>
+              <w:rPr>
+                <w:rFonts w:cs="Arial"/>
+                <w:szCs w:val="24"/>
+                <w:lang w:val="en-US"/>
+              </w:rPr>
+              <w:t xml:space="preserve">name of the object being referenced. </w:t>
             </w:r>
           </w:p>
           <w:p>
@@ -25502,6 +25564,15 @@
                 <w:lang w:val="en-US"/>
               </w:rPr>
               <w:t>(Limited to one element for now).</w:t>
+            </w:r>
+            <w:r>
+              <w:rPr>
+                <w:rStyle w:val="FootnoteReference"/>
+                <w:rFonts w:cs="Arial"/>
+                <w:szCs w:val="24"/>
+                <w:lang w:val="en-US"/>
+              </w:rPr>
+              <w:footnoteReference w:id="1"/>
             </w:r>
           </w:p>
         </w:tc>
@@ -25563,8 +25634,8 @@
           <w:lang w:val="en-US"/>
         </w:rPr>
       </w:pPr>
-      <w:bookmarkStart w:id="50" w:name="_Ref434656395"/>
-      <w:bookmarkStart w:id="51" w:name="_Toc434750623"/>
+      <w:bookmarkStart w:id="49" w:name="_Ref434656395"/>
+      <w:bookmarkStart w:id="50" w:name="_Toc434750623"/>
       <w:r>
         <w:t xml:space="preserve">Table </w:t>
       </w:r>
@@ -25589,108 +25660,11 @@
         </w:rPr>
         <w:fldChar w:fldCharType="end"/>
       </w:r>
+      <w:bookmarkEnd w:id="49"/>
+      <w:r>
+        <w:t>: Expected values for the Element field based on attribute Type</w:t>
+      </w:r>
       <w:bookmarkEnd w:id="50"/>
-      <w:r>
-        <w:t>: Expected values for the Element field based on attribute Type</w:t>
-      </w:r>
-      <w:bookmarkEnd w:id="51"/>
-    </w:p>
-    <w:p>
-      <w:pPr>
-        <w:rPr>
-          <w:rFonts w:cs="Arial"/>
-          <w:color w:val="FF0000"/>
-          <w:szCs w:val="24"/>
-          <w:lang w:val="en-US"/>
-        </w:rPr>
-      </w:pPr>
-      <w:r>
-        <w:rPr>
-          <w:rFonts w:cs="Arial"/>
-          <w:color w:val="FF0000"/>
-          <w:szCs w:val="24"/>
-          <w:lang w:val="en-US"/>
-        </w:rPr>
-        <w:t xml:space="preserve">NOTE TO LUCIAN: We are aware that </w:t>
-      </w:r>
-      <w:proofErr w:type="gramStart"/>
-      <w:r>
-        <w:rPr>
-          <w:rFonts w:cs="Arial"/>
-          <w:color w:val="FF0000"/>
-          <w:szCs w:val="24"/>
-          <w:lang w:val="en-US"/>
-        </w:rPr>
-        <w:t>an</w:t>
-      </w:r>
-      <w:proofErr w:type="gramEnd"/>
-      <w:r>
-        <w:rPr>
-          <w:rFonts w:cs="Arial"/>
-          <w:color w:val="FF0000"/>
-          <w:szCs w:val="24"/>
-          <w:lang w:val="en-US"/>
-        </w:rPr>
-        <w:t xml:space="preserve"> </w:t>
-      </w:r>
-      <w:proofErr w:type="spellStart"/>
-      <w:r>
-        <w:rPr>
-          <w:rFonts w:cs="Arial"/>
-          <w:color w:val="FF0000"/>
-          <w:szCs w:val="24"/>
-          <w:lang w:val="en-US"/>
-        </w:rPr>
-        <w:t>SIdRef</w:t>
-      </w:r>
-      <w:proofErr w:type="spellEnd"/>
-      <w:r>
-        <w:rPr>
-          <w:rFonts w:cs="Arial"/>
-          <w:color w:val="FF0000"/>
-          <w:szCs w:val="24"/>
-          <w:lang w:val="en-US"/>
-        </w:rPr>
-        <w:t xml:space="preserve"> may refer to several things, having only one entry here currently does not affect any code other than the fact that it will generate ‘</w:t>
-      </w:r>
-      <w:proofErr w:type="spellStart"/>
-      <w:r>
-        <w:rPr>
-          <w:rFonts w:cs="Arial"/>
-          <w:color w:val="FF0000"/>
-          <w:szCs w:val="24"/>
-          <w:lang w:val="en-US"/>
-        </w:rPr>
-        <w:t>getObjectByElement</w:t>
-      </w:r>
-      <w:proofErr w:type="spellEnd"/>
-      <w:r>
-        <w:rPr>
-          <w:rFonts w:cs="Arial"/>
-          <w:color w:val="FF0000"/>
-          <w:szCs w:val="24"/>
-          <w:lang w:val="en-US"/>
-        </w:rPr>
-        <w:t>’ type functions for the Element referred to. We will ex</w:t>
-      </w:r>
-      <w:r>
-        <w:rPr>
-          <w:rFonts w:cs="Arial"/>
-          <w:color w:val="FF0000"/>
-          <w:szCs w:val="24"/>
-          <w:lang w:val="en-US"/>
-        </w:rPr>
-        <w:t>p</w:t>
-      </w:r>
-      <w:r>
-        <w:rPr>
-          <w:rFonts w:cs="Arial"/>
-          <w:color w:val="FF0000"/>
-          <w:szCs w:val="24"/>
-          <w:lang w:val="en-US"/>
-        </w:rPr>
-        <w:t>and this but it does still produce perfectly functioning code – it just does not have some additional frills.</w:t>
-      </w:r>
     </w:p>
     <w:p>
       <w:pPr>
@@ -26102,8 +26076,8 @@
           <w:lang w:val="en-US"/>
         </w:rPr>
       </w:pPr>
-      <w:bookmarkStart w:id="52" w:name="_Ref434658661"/>
-      <w:bookmarkStart w:id="53" w:name="_Toc434750591"/>
+      <w:bookmarkStart w:id="51" w:name="_Ref434658661"/>
+      <w:bookmarkStart w:id="52" w:name="_Toc434750591"/>
       <w:r>
         <w:t xml:space="preserve">Figure </w:t>
       </w:r>
@@ -26128,22 +26102,27 @@
         </w:rPr>
         <w:fldChar w:fldCharType="end"/>
       </w:r>
+      <w:bookmarkEnd w:id="51"/>
+      <w:r>
+        <w:t xml:space="preserve">: UML diagram of </w:t>
+      </w:r>
+      <w:proofErr w:type="spellStart"/>
+      <w:r>
+        <w:t>CSGTran</w:t>
+      </w:r>
+      <w:bookmarkStart w:id="53" w:name="_GoBack"/>
+      <w:bookmarkEnd w:id="53"/>
+      <w:r>
+        <w:t>sformation</w:t>
+      </w:r>
+      <w:proofErr w:type="spellEnd"/>
+      <w:r>
+        <w:t xml:space="preserve"> from SBML L3 'spatial' package</w:t>
+      </w:r>
+      <w:r>
+        <w:t xml:space="preserve"> specification</w:t>
+      </w:r>
       <w:bookmarkEnd w:id="52"/>
-      <w:r>
-        <w:t xml:space="preserve">: UML diagram of </w:t>
-      </w:r>
-      <w:proofErr w:type="spellStart"/>
-      <w:r>
-        <w:t>CSGTransformation</w:t>
-      </w:r>
-      <w:proofErr w:type="spellEnd"/>
-      <w:r>
-        <w:t xml:space="preserve"> from SBML L3 'spatial' package</w:t>
-      </w:r>
-      <w:r>
-        <w:t xml:space="preserve"> specification</w:t>
-      </w:r>
-      <w:bookmarkEnd w:id="53"/>
     </w:p>
     <w:p>
       <w:pPr>
@@ -48886,7 +48865,7 @@
           <w:rPr>
             <w:noProof/>
           </w:rPr>
-          <w:t>22</w:t>
+          <w:t>24</w:t>
         </w:r>
         <w:r>
           <w:rPr>
@@ -48924,6 +48903,54 @@
       </w:pPr>
       <w:r>
         <w:continuationSeparator/>
+      </w:r>
+    </w:p>
+  </w:footnote>
+  <w:footnote w:id="1">
+    <w:p>
+      <w:pPr>
+        <w:pStyle w:val="FootnoteText"/>
+      </w:pPr>
+      <w:r>
+        <w:rPr>
+          <w:rStyle w:val="FootnoteReference"/>
+        </w:rPr>
+        <w:footnoteRef/>
+      </w:r>
+      <w:r>
+        <w:t xml:space="preserve"> An </w:t>
+      </w:r>
+      <w:proofErr w:type="spellStart"/>
+      <w:r>
+        <w:t>SIdRef</w:t>
+      </w:r>
+      <w:proofErr w:type="spellEnd"/>
+      <w:r>
+        <w:t xml:space="preserve"> may on occasion refer to only one class of object e.g. </w:t>
+      </w:r>
+      <w:proofErr w:type="gramStart"/>
+      <w:r>
+        <w:t>Compartment ;</w:t>
+      </w:r>
+      <w:proofErr w:type="gramEnd"/>
+      <w:r>
+        <w:t xml:space="preserve"> but on other occasions it may refer to more than one class e.g. Species and </w:t>
+      </w:r>
+      <w:proofErr w:type="spellStart"/>
+      <w:r>
+        <w:t>SpeciesReference</w:t>
+      </w:r>
+      <w:proofErr w:type="spellEnd"/>
+      <w:r>
+        <w:t xml:space="preserve">. At present Deviser will only accept the name of one class and so relevant code will need to </w:t>
+      </w:r>
+      <w:proofErr w:type="gramStart"/>
+      <w:r>
+        <w:t>be duplicated</w:t>
+      </w:r>
+      <w:proofErr w:type="gramEnd"/>
+      <w:r>
+        <w:t xml:space="preserve"> by hand.</w:t>
       </w:r>
     </w:p>
   </w:footnote>
@@ -51887,6 +51914,46 @@
       <w:sz w:val="24"/>
     </w:rPr>
   </w:style>
+  <w:style w:type="paragraph" w:styleId="FootnoteText">
+    <w:name w:val="footnote text"/>
+    <w:basedOn w:val="Normal"/>
+    <w:link w:val="FootnoteTextChar"/>
+    <w:uiPriority w:val="99"/>
+    <w:semiHidden/>
+    <w:unhideWhenUsed/>
+    <w:rsid w:val="00582DE2"/>
+    <w:pPr>
+      <w:spacing w:after="0" w:line="240" w:lineRule="auto"/>
+    </w:pPr>
+    <w:rPr>
+      <w:sz w:val="20"/>
+      <w:szCs w:val="20"/>
+    </w:rPr>
+  </w:style>
+  <w:style w:type="character" w:customStyle="1" w:styleId="FootnoteTextChar">
+    <w:name w:val="Footnote Text Char"/>
+    <w:basedOn w:val="DefaultParagraphFont"/>
+    <w:link w:val="FootnoteText"/>
+    <w:uiPriority w:val="99"/>
+    <w:semiHidden/>
+    <w:rsid w:val="00582DE2"/>
+    <w:rPr>
+      <w:rFonts w:ascii="Arial" w:hAnsi="Arial"/>
+      <w:sz w:val="20"/>
+      <w:szCs w:val="20"/>
+    </w:rPr>
+  </w:style>
+  <w:style w:type="character" w:styleId="FootnoteReference">
+    <w:name w:val="footnote reference"/>
+    <w:basedOn w:val="DefaultParagraphFont"/>
+    <w:uiPriority w:val="99"/>
+    <w:semiHidden/>
+    <w:unhideWhenUsed/>
+    <w:rsid w:val="00582DE2"/>
+    <w:rPr>
+      <w:vertAlign w:val="superscript"/>
+    </w:rPr>
+  </w:style>
 </w:styles>
 </file>
 
@@ -52300,7 +52367,7 @@
 </file>
 
 <file path=customXml/itemProps1.xml><?xml version="1.0" encoding="utf-8"?>
-<ds:datastoreItem xmlns:ds="http://schemas.openxmlformats.org/officeDocument/2006/customXml" ds:itemID="{BE95F029-7911-4C23-B564-214A8B687DB1}">
+<ds:datastoreItem xmlns:ds="http://schemas.openxmlformats.org/officeDocument/2006/customXml" ds:itemID="{05836C8F-8154-443A-82F0-E286BAAE5F50}">
   <ds:schemaRefs>
     <ds:schemaRef ds:uri="http://schemas.openxmlformats.org/officeDocument/2006/bibliography"/>
   </ds:schemaRefs>

</xml_diff>

<commit_message>
docs: clarify what Deviser 'recognises'
</commit_message>
<xml_diff>
--- a/docs/src/DEVISER_MANUAL_v1.0.docx
+++ b/docs/src/DEVISER_MANUAL_v1.0.docx
@@ -8674,7 +8674,6 @@
           <w:id w:val="780454942"/>
           <w:citation/>
         </w:sdtPr>
-        <w:sdtEndPr/>
         <w:sdtContent>
           <w:r>
             <w:rPr>
@@ -9231,7 +9230,6 @@
           <w:id w:val="1564670144"/>
           <w:citation/>
         </w:sdtPr>
-        <w:sdtEndPr/>
         <w:sdtContent>
           <w:r>
             <w:rPr>
@@ -9380,7 +9378,6 @@
           <w:id w:val="-310174477"/>
           <w:citation/>
         </w:sdtPr>
-        <w:sdtEndPr/>
         <w:sdtContent>
           <w:r>
             <w:rPr>
@@ -9493,7 +9490,6 @@
           <w:id w:val="320629405"/>
           <w:citation/>
         </w:sdtPr>
-        <w:sdtEndPr/>
         <w:sdtContent>
           <w:r>
             <w:rPr>
@@ -11152,27 +11148,14 @@
       <w:r>
         <w:t xml:space="preserve">Figure </w:t>
       </w:r>
-      <w:r>
-        <w:fldChar w:fldCharType="begin"/>
-      </w:r>
-      <w:r>
-        <w:instrText xml:space="preserve"> SEQ Figure \* ARABIC </w:instrText>
-      </w:r>
-      <w:r>
-        <w:fldChar w:fldCharType="separate"/>
-      </w:r>
-      <w:r>
-        <w:rPr>
-          <w:noProof/>
-        </w:rPr>
-        <w:t>1</w:t>
-      </w:r>
-      <w:r>
-        <w:rPr>
-          <w:noProof/>
-        </w:rPr>
-        <w:fldChar w:fldCharType="end"/>
-      </w:r>
+      <w:fldSimple w:instr=" SEQ Figure \* ARABIC ">
+        <w:r>
+          <w:rPr>
+            <w:noProof/>
+          </w:rPr>
+          <w:t>1</w:t>
+        </w:r>
+      </w:fldSimple>
       <w:bookmarkEnd w:id="12"/>
       <w:r>
         <w:t xml:space="preserve"> </w:t>
@@ -11979,7 +11962,6 @@
           <w:id w:val="-1754655550"/>
           <w:citation/>
         </w:sdtPr>
-        <w:sdtEndPr/>
         <w:sdtContent>
           <w:r>
             <w:rPr>
@@ -13309,27 +13291,14 @@
       <w:r>
         <w:t xml:space="preserve">SBML snippet </w:t>
       </w:r>
-      <w:r>
-        <w:fldChar w:fldCharType="begin"/>
-      </w:r>
-      <w:r>
-        <w:instrText xml:space="preserve"> SEQ SBML_snippet \* ARABIC </w:instrText>
-      </w:r>
-      <w:r>
-        <w:fldChar w:fldCharType="separate"/>
-      </w:r>
-      <w:r>
-        <w:rPr>
-          <w:noProof/>
-        </w:rPr>
-        <w:t>1</w:t>
-      </w:r>
-      <w:r>
-        <w:rPr>
-          <w:noProof/>
-        </w:rPr>
-        <w:fldChar w:fldCharType="end"/>
-      </w:r>
+      <w:fldSimple w:instr=" SEQ SBML_snippet \* ARABIC ">
+        <w:r>
+          <w:rPr>
+            <w:noProof/>
+          </w:rPr>
+          <w:t>1</w:t>
+        </w:r>
+      </w:fldSimple>
       <w:bookmarkEnd w:id="17"/>
       <w:r>
         <w:t>: The &lt;</w:t>
@@ -13691,27 +13660,14 @@
       <w:r>
         <w:t xml:space="preserve">Figure </w:t>
       </w:r>
-      <w:r>
-        <w:fldChar w:fldCharType="begin"/>
-      </w:r>
-      <w:r>
-        <w:instrText xml:space="preserve"> SEQ Figure \* ARABIC </w:instrText>
-      </w:r>
-      <w:r>
-        <w:fldChar w:fldCharType="separate"/>
-      </w:r>
-      <w:r>
-        <w:rPr>
-          <w:noProof/>
-        </w:rPr>
-        <w:t>3</w:t>
-      </w:r>
-      <w:r>
-        <w:rPr>
-          <w:noProof/>
-        </w:rPr>
-        <w:fldChar w:fldCharType="end"/>
-      </w:r>
+      <w:fldSimple w:instr=" SEQ Figure \* ARABIC ">
+        <w:r>
+          <w:rPr>
+            <w:noProof/>
+          </w:rPr>
+          <w:t>3</w:t>
+        </w:r>
+      </w:fldSimple>
       <w:bookmarkEnd w:id="19"/>
       <w:r>
         <w:t>: The Numbers and Offsets information box</w:t>
@@ -15105,27 +15061,14 @@
                             <w:r>
                               <w:t xml:space="preserve">SBML snippet </w:t>
                             </w:r>
-                            <w:r>
-                              <w:fldChar w:fldCharType="begin"/>
-                            </w:r>
-                            <w:r>
-                              <w:instrText xml:space="preserve"> SEQ SBML_snippet \* ARABIC </w:instrText>
-                            </w:r>
-                            <w:r>
-                              <w:fldChar w:fldCharType="separate"/>
-                            </w:r>
-                            <w:r>
-                              <w:rPr>
-                                <w:noProof/>
-                              </w:rPr>
-                              <w:t>2</w:t>
-                            </w:r>
-                            <w:r>
-                              <w:rPr>
-                                <w:noProof/>
-                              </w:rPr>
-                              <w:fldChar w:fldCharType="end"/>
-                            </w:r>
+                            <w:fldSimple w:instr=" SEQ SBML_snippet \* ARABIC ">
+                              <w:r>
+                                <w:rPr>
+                                  <w:noProof/>
+                                </w:rPr>
+                                <w:t>2</w:t>
+                              </w:r>
+                            </w:fldSimple>
                             <w:bookmarkEnd w:id="26"/>
                             <w:r>
                               <w:t>: SBML representation of a Reaction object</w:t>
@@ -17289,36 +17232,20 @@
           <w:i w:val="0"/>
         </w:rPr>
       </w:pPr>
-      <w:bookmarkStart w:id="28" w:name="_Ref419119191"/>
-      <w:bookmarkStart w:id="29" w:name="_Toc434750588"/>
+      <w:bookmarkStart w:id="30" w:name="_Ref419119191"/>
+      <w:bookmarkStart w:id="31" w:name="_Toc434750588"/>
       <w:r>
         <w:t xml:space="preserve">Figure </w:t>
       </w:r>
-      <w:r>
-        <w:fldChar w:fldCharType="begin"/>
-      </w:r>
-      <w:r>
-        <w:instrText xml:space="preserve"> SEQ Figure \* A</w:instrText>
-      </w:r>
-      <w:r>
-        <w:instrText xml:space="preserve">RABIC </w:instrText>
-      </w:r>
-      <w:r>
-        <w:fldChar w:fldCharType="separate"/>
-      </w:r>
-      <w:r>
-        <w:rPr>
-          <w:noProof/>
-        </w:rPr>
-        <w:t>6</w:t>
-      </w:r>
-      <w:r>
-        <w:rPr>
-          <w:noProof/>
-        </w:rPr>
-        <w:fldChar w:fldCharType="end"/>
-      </w:r>
-      <w:bookmarkEnd w:id="28"/>
+      <w:fldSimple w:instr=" SEQ Figure \* ARABIC ">
+        <w:r>
+          <w:rPr>
+            <w:noProof/>
+          </w:rPr>
+          <w:t>6</w:t>
+        </w:r>
+      </w:fldSimple>
+      <w:bookmarkEnd w:id="30"/>
       <w:r>
         <w:t xml:space="preserve"> </w:t>
       </w:r>
@@ -17348,7 +17275,7 @@
         </w:rPr>
         <w:t>hierarchy</w:t>
       </w:r>
-      <w:bookmarkEnd w:id="29"/>
+      <w:bookmarkEnd w:id="31"/>
     </w:p>
     <w:p/>
     <w:p>
@@ -17358,7 +17285,7 @@
           <w:lang w:val="en-US"/>
         </w:rPr>
       </w:pPr>
-      <w:bookmarkStart w:id="30" w:name="_Toc434750557"/>
+      <w:bookmarkStart w:id="32" w:name="_Toc434750557"/>
       <w:r>
         <w:rPr>
           <w:lang w:val="en-US"/>
@@ -17371,7 +17298,7 @@
         </w:rPr>
         <w:t>eneral class description</w:t>
       </w:r>
-      <w:bookmarkEnd w:id="30"/>
+      <w:bookmarkEnd w:id="32"/>
     </w:p>
     <w:p>
       <w:pPr>
@@ -17604,8 +17531,8 @@
           <w:lang w:val="en-US"/>
         </w:rPr>
       </w:pPr>
-      <w:bookmarkStart w:id="31" w:name="_Ref418687437"/>
-      <w:bookmarkStart w:id="32" w:name="_Toc434750589"/>
+      <w:bookmarkStart w:id="33" w:name="_Ref418687437"/>
+      <w:bookmarkStart w:id="34" w:name="_Toc434750589"/>
       <w:r>
         <w:rPr>
           <w:lang w:val="en-US"/>
@@ -17644,7 +17571,7 @@
         </w:rPr>
         <w:fldChar w:fldCharType="end"/>
       </w:r>
-      <w:bookmarkEnd w:id="31"/>
+      <w:bookmarkEnd w:id="33"/>
       <w:r>
         <w:rPr>
           <w:rFonts w:cs="Arial"/>
@@ -17663,7 +17590,7 @@
         </w:rPr>
         <w:t>Class’ sheet</w:t>
       </w:r>
-      <w:bookmarkEnd w:id="32"/>
+      <w:bookmarkEnd w:id="34"/>
     </w:p>
     <w:p>
       <w:pPr>
@@ -18674,14 +18601,14 @@
           <w:lang w:val="en-US"/>
         </w:rPr>
       </w:pPr>
-      <w:bookmarkStart w:id="33" w:name="_Toc434750558"/>
+      <w:bookmarkStart w:id="35" w:name="_Toc434750558"/>
       <w:r>
         <w:rPr>
           <w:lang w:val="en-US"/>
         </w:rPr>
         <w:t>Adding attributes and child elements</w:t>
       </w:r>
-      <w:bookmarkEnd w:id="33"/>
+      <w:bookmarkEnd w:id="35"/>
     </w:p>
     <w:p>
       <w:pPr>
@@ -20062,10 +19989,7 @@
                             </w:r>
                             <w:proofErr w:type="gramEnd"/>
                             <w:r>
-                              <w:t xml:space="preserve"> [Type] is a placehold</w:t>
-                            </w:r>
-                            <w:r>
-                              <w:t>er for the appropriate C++ type</w:t>
+                              <w:t xml:space="preserve"> [Type] is a placeholder for the appropriate C++ type</w:t>
                             </w:r>
                           </w:p>
                           <w:p>
@@ -20092,11 +20016,7 @@
           </mc:Choice>
           <mc:Fallback>
             <w:pict>
-              <v:shapetype w14:anchorId="5C045C0C" id="_x0000_t202" coordsize="21600,21600" o:spt="202" path="m,l,21600r21600,l21600,xe">
-                <v:stroke joinstyle="miter"/>
-                <v:path gradientshapeok="t" o:connecttype="rect"/>
-              </v:shapetype>
-              <v:shape id="_x0000_s1030" type="#_x0000_t202" style="position:absolute;margin-left:399.3pt;margin-top:49.15pt;width:450.5pt;height:143.5pt;z-index:251692032;visibility:visible;mso-wrap-style:square;mso-width-percent:0;mso-height-percent:0;mso-wrap-distance-left:9pt;mso-wrap-distance-top:3.6pt;mso-wrap-distance-right:9pt;mso-wrap-distance-bottom:3.6pt;mso-position-horizontal:right;mso-position-horizontal-relative:margin;mso-position-vertical:absolute;mso-position-vertical-relative:text;mso-width-percent:0;mso-height-percent:0;mso-width-relative:margin;mso-height-relative:margin;v-text-anchor:top" o:gfxdata="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">
+              <v:shape w14:anchorId="5C045C0C" id="_x0000_s1030" type="#_x0000_t202" style="position:absolute;margin-left:399.3pt;margin-top:49.15pt;width:450.5pt;height:143.5pt;z-index:251692032;visibility:visible;mso-wrap-style:square;mso-width-percent:0;mso-height-percent:0;mso-wrap-distance-left:9pt;mso-wrap-distance-top:3.6pt;mso-wrap-distance-right:9pt;mso-wrap-distance-bottom:3.6pt;mso-position-horizontal:right;mso-position-horizontal-relative:margin;mso-position-vertical:absolute;mso-position-vertical-relative:text;mso-width-percent:0;mso-height-percent:0;mso-width-relative:margin;mso-height-relative:margin;v-text-anchor:top" o:gfxdata="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">
                 <v:textbox>
                   <w:txbxContent>
                     <w:p>
@@ -20206,10 +20126,7 @@
                       </w:r>
                       <w:proofErr w:type="gramEnd"/>
                       <w:r>
-                        <w:t xml:space="preserve"> [Type] is a placehold</w:t>
-                      </w:r>
-                      <w:r>
-                        <w:t>er for the appropriate C++ type</w:t>
+                        <w:t xml:space="preserve"> [Type] is a placeholder for the appropriate C++ type</w:t>
                       </w:r>
                     </w:p>
                     <w:p>
@@ -20400,37 +20317,24 @@
                                 <w:szCs w:val="24"/>
                               </w:rPr>
                             </w:pPr>
-                            <w:bookmarkStart w:id="34" w:name="_Ref434401396"/>
-                            <w:bookmarkStart w:id="35" w:name="_Toc434750619"/>
+                            <w:bookmarkStart w:id="36" w:name="_Ref434401396"/>
+                            <w:bookmarkStart w:id="37" w:name="_Toc434750619"/>
                             <w:r>
                               <w:t xml:space="preserve">Code example </w:t>
                             </w:r>
-                            <w:r>
-                              <w:fldChar w:fldCharType="begin"/>
-                            </w:r>
-                            <w:r>
-                              <w:instrText xml:space="preserve"> SEQ Code_example \* ARABIC </w:instrText>
-                            </w:r>
-                            <w:r>
-                              <w:fldChar w:fldCharType="separate"/>
-                            </w:r>
-                            <w:r>
-                              <w:rPr>
-                                <w:noProof/>
-                              </w:rPr>
-                              <w:t>1</w:t>
-                            </w:r>
-                            <w:r>
-                              <w:rPr>
-                                <w:noProof/>
-                              </w:rPr>
-                              <w:fldChar w:fldCharType="end"/>
-                            </w:r>
-                            <w:bookmarkEnd w:id="34"/>
+                            <w:fldSimple w:instr=" SEQ Code_example \* ARABIC ">
+                              <w:r>
+                                <w:rPr>
+                                  <w:noProof/>
+                                </w:rPr>
+                                <w:t>1</w:t>
+                              </w:r>
+                            </w:fldSimple>
+                            <w:bookmarkEnd w:id="36"/>
                             <w:r>
                               <w:t>: Functions for manipulating attributes with simple types</w:t>
                             </w:r>
-                            <w:bookmarkEnd w:id="35"/>
+                            <w:bookmarkEnd w:id="37"/>
                           </w:p>
                         </w:txbxContent>
                       </wps:txbx>
@@ -20461,37 +20365,24 @@
                           <w:szCs w:val="24"/>
                         </w:rPr>
                       </w:pPr>
-                      <w:bookmarkStart w:id="36" w:name="_Ref434401396"/>
-                      <w:bookmarkStart w:id="37" w:name="_Toc434750619"/>
+                      <w:bookmarkStart w:id="38" w:name="_Ref434401396"/>
+                      <w:bookmarkStart w:id="39" w:name="_Toc434750619"/>
                       <w:r>
                         <w:t xml:space="preserve">Code example </w:t>
                       </w:r>
-                      <w:r>
-                        <w:fldChar w:fldCharType="begin"/>
-                      </w:r>
-                      <w:r>
-                        <w:instrText xml:space="preserve"> SEQ Code_example \* ARABIC </w:instrText>
-                      </w:r>
-                      <w:r>
-                        <w:fldChar w:fldCharType="separate"/>
-                      </w:r>
-                      <w:r>
-                        <w:rPr>
-                          <w:noProof/>
-                        </w:rPr>
-                        <w:t>1</w:t>
-                      </w:r>
-                      <w:r>
-                        <w:rPr>
-                          <w:noProof/>
-                        </w:rPr>
-                        <w:fldChar w:fldCharType="end"/>
-                      </w:r>
-                      <w:bookmarkEnd w:id="36"/>
+                      <w:fldSimple w:instr=" SEQ Code_example \* ARABIC ">
+                        <w:r>
+                          <w:rPr>
+                            <w:noProof/>
+                          </w:rPr>
+                          <w:t>1</w:t>
+                        </w:r>
+                      </w:fldSimple>
+                      <w:bookmarkEnd w:id="38"/>
                       <w:r>
                         <w:t>: Functions for manipulating attributes with simple types</w:t>
                       </w:r>
-                      <w:bookmarkEnd w:id="37"/>
+                      <w:bookmarkEnd w:id="39"/>
                     </w:p>
                   </w:txbxContent>
                 </v:textbox>
@@ -20518,14 +20409,14 @@
           <w:lang w:val="en-US"/>
         </w:rPr>
       </w:pPr>
-      <w:bookmarkStart w:id="38" w:name="_Ref435429966"/>
+      <w:bookmarkStart w:id="40" w:name="_Ref435429966"/>
       <w:r>
         <w:rPr>
           <w:lang w:val="en-US"/>
         </w:rPr>
         <w:t>Attribute/child element type ‘array’</w:t>
       </w:r>
-      <w:bookmarkEnd w:id="38"/>
+      <w:bookmarkEnd w:id="40"/>
     </w:p>
     <w:p>
       <w:pPr>
@@ -20660,37 +20551,24 @@
                                 <w:szCs w:val="24"/>
                               </w:rPr>
                             </w:pPr>
-                            <w:bookmarkStart w:id="39" w:name="_Ref434319182"/>
-                            <w:bookmarkStart w:id="40" w:name="_Toc434750616"/>
+                            <w:bookmarkStart w:id="41" w:name="_Ref434319182"/>
+                            <w:bookmarkStart w:id="42" w:name="_Toc434750616"/>
                             <w:r>
                               <w:t xml:space="preserve">SBML snippet </w:t>
                             </w:r>
-                            <w:r>
-                              <w:fldChar w:fldCharType="begin"/>
-                            </w:r>
-                            <w:r>
-                              <w:instrText xml:space="preserve"> SEQ SBML_snippet \* ARABIC </w:instrText>
-                            </w:r>
-                            <w:r>
-                              <w:fldChar w:fldCharType="separate"/>
-                            </w:r>
-                            <w:r>
-                              <w:rPr>
-                                <w:noProof/>
-                              </w:rPr>
-                              <w:t>3</w:t>
-                            </w:r>
-                            <w:r>
-                              <w:rPr>
-                                <w:noProof/>
-                              </w:rPr>
-                              <w:fldChar w:fldCharType="end"/>
-                            </w:r>
-                            <w:bookmarkEnd w:id="39"/>
+                            <w:fldSimple w:instr=" SEQ SBML_snippet \* ARABIC ">
+                              <w:r>
+                                <w:rPr>
+                                  <w:noProof/>
+                                </w:rPr>
+                                <w:t>3</w:t>
+                              </w:r>
+                            </w:fldSimple>
+                            <w:bookmarkEnd w:id="41"/>
                             <w:r>
                               <w:t>: SBML Spatial using a text element that is an array of numbers</w:t>
                             </w:r>
-                            <w:bookmarkEnd w:id="40"/>
+                            <w:bookmarkEnd w:id="42"/>
                           </w:p>
                         </w:txbxContent>
                       </wps:txbx>
@@ -20720,8 +20598,8 @@
                           <w:szCs w:val="24"/>
                         </w:rPr>
                       </w:pPr>
-                      <w:bookmarkStart w:id="44" w:name="_Ref434319182"/>
-                      <w:bookmarkStart w:id="45" w:name="_Toc434750616"/>
+                      <w:bookmarkStart w:id="43" w:name="_Ref434319182"/>
+                      <w:bookmarkStart w:id="44" w:name="_Toc434750616"/>
                       <w:r>
                         <w:t xml:space="preserve">SBML snippet </w:t>
                       </w:r>
@@ -20733,11 +20611,11 @@
                           <w:t>3</w:t>
                         </w:r>
                       </w:fldSimple>
-                      <w:bookmarkEnd w:id="44"/>
+                      <w:bookmarkEnd w:id="43"/>
                       <w:r>
                         <w:t>: SBML Spatial using a text element that is an array of numbers</w:t>
                       </w:r>
-                      <w:bookmarkEnd w:id="45"/>
+                      <w:bookmarkEnd w:id="44"/>
                     </w:p>
                   </w:txbxContent>
                 </v:textbox>
@@ -21573,10 +21451,7 @@
                           </w:p>
                           <w:p>
                             <w:r>
-                              <w:t xml:space="preserve">                                 [Name] is a placeho</w:t>
-                            </w:r>
-                            <w:r>
-                              <w:t xml:space="preserve">lder for the attribute name </w:t>
+                              <w:t xml:space="preserve">                                 [Name] is a placeholder for the attribute name </w:t>
                             </w:r>
                           </w:p>
                           <w:p>
@@ -21773,10 +21648,7 @@
                     </w:p>
                     <w:p>
                       <w:r>
-                        <w:t xml:space="preserve">                                 [Name] is a placeho</w:t>
-                      </w:r>
-                      <w:r>
-                        <w:t xml:space="preserve">lder for the attribute name </w:t>
+                        <w:t xml:space="preserve">                                 [Name] is a placeholder for the attribute name </w:t>
                       </w:r>
                     </w:p>
                     <w:p>
@@ -21908,35 +21780,22 @@
                                 <w:szCs w:val="24"/>
                               </w:rPr>
                             </w:pPr>
-                            <w:bookmarkStart w:id="41" w:name="_Toc434750620"/>
+                            <w:bookmarkStart w:id="45" w:name="_Toc434750620"/>
                             <w:r>
                               <w:t xml:space="preserve">Code example </w:t>
                             </w:r>
-                            <w:r>
-                              <w:fldChar w:fldCharType="begin"/>
-                            </w:r>
-                            <w:r>
-                              <w:instrText xml:space="preserve"> SEQ Code_example \* ARABIC </w:instrText>
-                            </w:r>
-                            <w:r>
-                              <w:fldChar w:fldCharType="separate"/>
-                            </w:r>
-                            <w:r>
-                              <w:rPr>
-                                <w:noProof/>
-                              </w:rPr>
-                              <w:t>2</w:t>
-                            </w:r>
-                            <w:r>
-                              <w:rPr>
-                                <w:noProof/>
-                              </w:rPr>
-                              <w:fldChar w:fldCharType="end"/>
-                            </w:r>
+                            <w:fldSimple w:instr=" SEQ Code_example \* ARABIC ">
+                              <w:r>
+                                <w:rPr>
+                                  <w:noProof/>
+                                </w:rPr>
+                                <w:t>2</w:t>
+                              </w:r>
+                            </w:fldSimple>
                             <w:r>
                               <w:t>: Functions produced for child element of 'array' Type</w:t>
                             </w:r>
-                            <w:bookmarkEnd w:id="41"/>
+                            <w:bookmarkEnd w:id="45"/>
                           </w:p>
                         </w:txbxContent>
                       </wps:txbx>
@@ -21967,35 +21826,22 @@
                           <w:szCs w:val="24"/>
                         </w:rPr>
                       </w:pPr>
-                      <w:bookmarkStart w:id="42" w:name="_Toc434750620"/>
+                      <w:bookmarkStart w:id="46" w:name="_Toc434750620"/>
                       <w:r>
                         <w:t xml:space="preserve">Code example </w:t>
                       </w:r>
-                      <w:r>
-                        <w:fldChar w:fldCharType="begin"/>
-                      </w:r>
-                      <w:r>
-                        <w:instrText xml:space="preserve"> SEQ Code_example \* ARABIC </w:instrText>
-                      </w:r>
-                      <w:r>
-                        <w:fldChar w:fldCharType="separate"/>
-                      </w:r>
-                      <w:r>
-                        <w:rPr>
-                          <w:noProof/>
-                        </w:rPr>
-                        <w:t>2</w:t>
-                      </w:r>
-                      <w:r>
-                        <w:rPr>
-                          <w:noProof/>
-                        </w:rPr>
-                        <w:fldChar w:fldCharType="end"/>
-                      </w:r>
+                      <w:fldSimple w:instr=" SEQ Code_example \* ARABIC ">
+                        <w:r>
+                          <w:rPr>
+                            <w:noProof/>
+                          </w:rPr>
+                          <w:t>2</w:t>
+                        </w:r>
+                      </w:fldSimple>
                       <w:r>
                         <w:t>: Functions produced for child element of 'array' Type</w:t>
                       </w:r>
-                      <w:bookmarkEnd w:id="42"/>
+                      <w:bookmarkEnd w:id="46"/>
                     </w:p>
                   </w:txbxContent>
                 </v:textbox>
@@ -22259,31 +22105,18 @@
           <w:lang w:val="en-US"/>
         </w:rPr>
       </w:pPr>
-      <w:bookmarkStart w:id="43" w:name="_Toc434750590"/>
+      <w:bookmarkStart w:id="47" w:name="_Toc434750590"/>
       <w:r>
         <w:t xml:space="preserve">Figure </w:t>
       </w:r>
-      <w:r>
-        <w:fldChar w:fldCharType="begin"/>
-      </w:r>
-      <w:r>
-        <w:instrText xml:space="preserve"> SEQ Figure \* ARABIC </w:instrText>
-      </w:r>
-      <w:r>
-        <w:fldChar w:fldCharType="separate"/>
-      </w:r>
-      <w:r>
-        <w:rPr>
-          <w:noProof/>
-        </w:rPr>
-        <w:t>8</w:t>
-      </w:r>
-      <w:r>
-        <w:rPr>
-          <w:noProof/>
-        </w:rPr>
-        <w:fldChar w:fldCharType="end"/>
-      </w:r>
+      <w:fldSimple w:instr=" SEQ Figure \* ARABIC ">
+        <w:r>
+          <w:rPr>
+            <w:noProof/>
+          </w:rPr>
+          <w:t>8</w:t>
+        </w:r>
+      </w:fldSimple>
       <w:r>
         <w:t>: Attributes of type 'array' and '</w:t>
       </w:r>
@@ -22295,7 +22128,7 @@
       <w:r>
         <w:t>'</w:t>
       </w:r>
-      <w:bookmarkEnd w:id="43"/>
+      <w:bookmarkEnd w:id="47"/>
     </w:p>
     <w:p>
       <w:pPr>
@@ -22358,31 +22191,18 @@
                                 <w:szCs w:val="24"/>
                               </w:rPr>
                             </w:pPr>
-                            <w:bookmarkStart w:id="44" w:name="_Toc434750621"/>
+                            <w:bookmarkStart w:id="48" w:name="_Toc434750621"/>
                             <w:r>
                               <w:t xml:space="preserve">Code example </w:t>
                             </w:r>
-                            <w:r>
-                              <w:fldChar w:fldCharType="begin"/>
-                            </w:r>
-                            <w:r>
-                              <w:instrText xml:space="preserve"> SEQ Code_example \* ARABIC </w:instrText>
-                            </w:r>
-                            <w:r>
-                              <w:fldChar w:fldCharType="separate"/>
-                            </w:r>
-                            <w:r>
-                              <w:rPr>
-                                <w:noProof/>
-                              </w:rPr>
-                              <w:t>3</w:t>
-                            </w:r>
-                            <w:r>
-                              <w:rPr>
-                                <w:noProof/>
-                              </w:rPr>
-                              <w:fldChar w:fldCharType="end"/>
-                            </w:r>
+                            <w:fldSimple w:instr=" SEQ Code_example \* ARABIC ">
+                              <w:r>
+                                <w:rPr>
+                                  <w:noProof/>
+                                </w:rPr>
+                                <w:t>3</w:t>
+                              </w:r>
+                            </w:fldSimple>
                             <w:r>
                               <w:t>: Function produced for an attribute of type '</w:t>
                             </w:r>
@@ -22394,7 +22214,7 @@
                             <w:r>
                               <w:t>'</w:t>
                             </w:r>
-                            <w:bookmarkEnd w:id="44"/>
+                            <w:bookmarkEnd w:id="48"/>
                           </w:p>
                         </w:txbxContent>
                       </wps:txbx>
@@ -22425,31 +22245,18 @@
                           <w:szCs w:val="24"/>
                         </w:rPr>
                       </w:pPr>
-                      <w:bookmarkStart w:id="45" w:name="_Toc434750621"/>
+                      <w:bookmarkStart w:id="49" w:name="_Toc434750621"/>
                       <w:r>
                         <w:t xml:space="preserve">Code example </w:t>
                       </w:r>
-                      <w:r>
-                        <w:fldChar w:fldCharType="begin"/>
-                      </w:r>
-                      <w:r>
-                        <w:instrText xml:space="preserve"> SEQ Code_example \* ARABIC </w:instrText>
-                      </w:r>
-                      <w:r>
-                        <w:fldChar w:fldCharType="separate"/>
-                      </w:r>
-                      <w:r>
-                        <w:rPr>
-                          <w:noProof/>
-                        </w:rPr>
-                        <w:t>3</w:t>
-                      </w:r>
-                      <w:r>
-                        <w:rPr>
-                          <w:noProof/>
-                        </w:rPr>
-                        <w:fldChar w:fldCharType="end"/>
-                      </w:r>
+                      <w:fldSimple w:instr=" SEQ Code_example \* ARABIC ">
+                        <w:r>
+                          <w:rPr>
+                            <w:noProof/>
+                          </w:rPr>
+                          <w:t>3</w:t>
+                        </w:r>
+                      </w:fldSimple>
                       <w:r>
                         <w:t>: Function produced for an attribute of type '</w:t>
                       </w:r>
@@ -22461,7 +22268,7 @@
                       <w:r>
                         <w:t>'</w:t>
                       </w:r>
-                      <w:bookmarkEnd w:id="45"/>
+                      <w:bookmarkEnd w:id="49"/>
                     </w:p>
                   </w:txbxContent>
                 </v:textbox>
@@ -22753,16 +22560,7 @@
                             </w:r>
                             <w:proofErr w:type="gramEnd"/>
                             <w:r>
-                              <w:t xml:space="preserve"> [</w:t>
-                            </w:r>
-                            <w:r>
-                              <w:t>Element</w:t>
-                            </w:r>
-                            <w:r>
-                              <w:t>] is a placehold</w:t>
-                            </w:r>
-                            <w:r>
-                              <w:t xml:space="preserve">er for the appropriate </w:t>
+                              <w:t xml:space="preserve"> [Element] is a placeholder for the appropriate </w:t>
                             </w:r>
                             <w:proofErr w:type="spellStart"/>
                             <w:r>
@@ -23030,16 +22828,7 @@
                       </w:r>
                       <w:proofErr w:type="gramEnd"/>
                       <w:r>
-                        <w:t xml:space="preserve"> [</w:t>
-                      </w:r>
-                      <w:r>
-                        <w:t>Element</w:t>
-                      </w:r>
-                      <w:r>
-                        <w:t>] is a placehold</w:t>
-                      </w:r>
-                      <w:r>
-                        <w:t xml:space="preserve">er for the appropriate </w:t>
+                        <w:t xml:space="preserve"> [Element] is a placeholder for the appropriate </w:t>
                       </w:r>
                       <w:proofErr w:type="spellStart"/>
                       <w:r>
@@ -23321,7 +23110,7 @@
           <w:lang w:val="en-US"/>
         </w:rPr>
       </w:pPr>
-      <w:bookmarkStart w:id="46" w:name="_Ref435429987"/>
+      <w:bookmarkStart w:id="50" w:name="_Ref435429987"/>
       <w:r>
         <w:rPr>
           <w:lang w:val="en-US"/>
@@ -23348,7 +23137,7 @@
         </w:rPr>
         <w:t>’</w:t>
       </w:r>
-      <w:bookmarkEnd w:id="46"/>
+      <w:bookmarkEnd w:id="50"/>
     </w:p>
     <w:p>
       <w:pPr>
@@ -24878,33 +24667,20 @@
           <w:lang w:val="en-US"/>
         </w:rPr>
       </w:pPr>
-      <w:bookmarkStart w:id="47" w:name="_Ref434656205"/>
-      <w:bookmarkStart w:id="48" w:name="_Toc434750622"/>
+      <w:bookmarkStart w:id="51" w:name="_Ref434656205"/>
+      <w:bookmarkStart w:id="52" w:name="_Toc434750622"/>
       <w:r>
         <w:t xml:space="preserve">Table </w:t>
       </w:r>
-      <w:r>
-        <w:fldChar w:fldCharType="begin"/>
-      </w:r>
-      <w:r>
-        <w:instrText xml:space="preserve"> SEQ Table \* ARABIC </w:instrText>
-      </w:r>
-      <w:r>
-        <w:fldChar w:fldCharType="separate"/>
-      </w:r>
-      <w:r>
-        <w:rPr>
-          <w:noProof/>
-        </w:rPr>
-        <w:t>1</w:t>
-      </w:r>
-      <w:r>
-        <w:rPr>
-          <w:noProof/>
-        </w:rPr>
-        <w:fldChar w:fldCharType="end"/>
-      </w:r>
-      <w:bookmarkEnd w:id="47"/>
+      <w:fldSimple w:instr=" SEQ Table \* ARABIC ">
+        <w:r>
+          <w:rPr>
+            <w:noProof/>
+          </w:rPr>
+          <w:t>1</w:t>
+        </w:r>
+      </w:fldSimple>
+      <w:bookmarkEnd w:id="51"/>
       <w:r>
         <w:t>: The 'element', '</w:t>
       </w:r>
@@ -24924,7 +24700,7 @@
       <w:r>
         <w:t>' types</w:t>
       </w:r>
-      <w:bookmarkEnd w:id="48"/>
+      <w:bookmarkEnd w:id="52"/>
     </w:p>
     <w:p>
       <w:pPr>
@@ -25634,37 +25410,24 @@
           <w:lang w:val="en-US"/>
         </w:rPr>
       </w:pPr>
-      <w:bookmarkStart w:id="49" w:name="_Ref434656395"/>
-      <w:bookmarkStart w:id="50" w:name="_Toc434750623"/>
+      <w:bookmarkStart w:id="53" w:name="_Ref434656395"/>
+      <w:bookmarkStart w:id="54" w:name="_Toc434750623"/>
       <w:r>
         <w:t xml:space="preserve">Table </w:t>
       </w:r>
-      <w:r>
-        <w:fldChar w:fldCharType="begin"/>
-      </w:r>
-      <w:r>
-        <w:instrText xml:space="preserve"> SEQ Table \* ARABIC </w:instrText>
-      </w:r>
-      <w:r>
-        <w:fldChar w:fldCharType="separate"/>
-      </w:r>
-      <w:r>
-        <w:rPr>
-          <w:noProof/>
-        </w:rPr>
-        <w:t>2</w:t>
-      </w:r>
-      <w:r>
-        <w:rPr>
-          <w:noProof/>
-        </w:rPr>
-        <w:fldChar w:fldCharType="end"/>
-      </w:r>
-      <w:bookmarkEnd w:id="49"/>
+      <w:fldSimple w:instr=" SEQ Table \* ARABIC ">
+        <w:r>
+          <w:rPr>
+            <w:noProof/>
+          </w:rPr>
+          <w:t>2</w:t>
+        </w:r>
+      </w:fldSimple>
+      <w:bookmarkEnd w:id="53"/>
       <w:r>
         <w:t>: Expected values for the Element field based on attribute Type</w:t>
       </w:r>
-      <w:bookmarkEnd w:id="50"/>
+      <w:bookmarkEnd w:id="54"/>
     </w:p>
     <w:p>
       <w:pPr>
@@ -26076,44 +25839,26 @@
           <w:lang w:val="en-US"/>
         </w:rPr>
       </w:pPr>
-      <w:bookmarkStart w:id="51" w:name="_Ref434658661"/>
-      <w:bookmarkStart w:id="52" w:name="_Toc434750591"/>
+      <w:bookmarkStart w:id="55" w:name="_Ref434658661"/>
+      <w:bookmarkStart w:id="56" w:name="_Toc434750591"/>
       <w:r>
         <w:t xml:space="preserve">Figure </w:t>
       </w:r>
-      <w:r>
-        <w:fldChar w:fldCharType="begin"/>
-      </w:r>
-      <w:r>
-        <w:instrText xml:space="preserve"> SEQ Figure \* ARABIC </w:instrText>
-      </w:r>
-      <w:r>
-        <w:fldChar w:fldCharType="separate"/>
-      </w:r>
-      <w:r>
-        <w:rPr>
-          <w:noProof/>
-        </w:rPr>
-        <w:t>9</w:t>
-      </w:r>
-      <w:r>
-        <w:rPr>
-          <w:noProof/>
-        </w:rPr>
-        <w:fldChar w:fldCharType="end"/>
-      </w:r>
-      <w:bookmarkEnd w:id="51"/>
+      <w:fldSimple w:instr=" SEQ Figure \* ARABIC ">
+        <w:r>
+          <w:rPr>
+            <w:noProof/>
+          </w:rPr>
+          <w:t>9</w:t>
+        </w:r>
+      </w:fldSimple>
+      <w:bookmarkEnd w:id="55"/>
       <w:r>
         <w:t xml:space="preserve">: UML diagram of </w:t>
       </w:r>
       <w:proofErr w:type="spellStart"/>
       <w:r>
-        <w:t>CSGTran</w:t>
-      </w:r>
-      <w:bookmarkStart w:id="53" w:name="_GoBack"/>
-      <w:bookmarkEnd w:id="53"/>
-      <w:r>
-        <w:t>sformation</w:t>
+        <w:t>CSGTransformation</w:t>
       </w:r>
       <w:proofErr w:type="spellEnd"/>
       <w:r>
@@ -26122,7 +25867,7 @@
       <w:r>
         <w:t xml:space="preserve"> specification</w:t>
       </w:r>
-      <w:bookmarkEnd w:id="52"/>
+      <w:bookmarkEnd w:id="56"/>
     </w:p>
     <w:p>
       <w:pPr>
@@ -26190,33 +25935,20 @@
           <w:lang w:val="en-US"/>
         </w:rPr>
       </w:pPr>
-      <w:bookmarkStart w:id="54" w:name="_Ref434658688"/>
-      <w:bookmarkStart w:id="55" w:name="_Toc434750592"/>
+      <w:bookmarkStart w:id="57" w:name="_Ref434658688"/>
+      <w:bookmarkStart w:id="58" w:name="_Toc434750592"/>
       <w:r>
         <w:t xml:space="preserve">Figure </w:t>
       </w:r>
-      <w:r>
-        <w:fldChar w:fldCharType="begin"/>
-      </w:r>
-      <w:r>
-        <w:instrText xml:space="preserve"> SEQ Figure \* ARABIC </w:instrText>
-      </w:r>
-      <w:r>
-        <w:fldChar w:fldCharType="separate"/>
-      </w:r>
-      <w:r>
-        <w:rPr>
-          <w:noProof/>
-        </w:rPr>
-        <w:t>10</w:t>
-      </w:r>
-      <w:r>
-        <w:rPr>
-          <w:noProof/>
-        </w:rPr>
-        <w:fldChar w:fldCharType="end"/>
-      </w:r>
-      <w:bookmarkEnd w:id="54"/>
+      <w:fldSimple w:instr=" SEQ Figure \* ARABIC ">
+        <w:r>
+          <w:rPr>
+            <w:noProof/>
+          </w:rPr>
+          <w:t>10</w:t>
+        </w:r>
+      </w:fldSimple>
+      <w:bookmarkEnd w:id="57"/>
       <w:r>
         <w:t xml:space="preserve">: </w:t>
       </w:r>
@@ -26232,7 +25964,7 @@
       <w:r>
         <w:t>CSGTransformation</w:t>
       </w:r>
-      <w:bookmarkEnd w:id="55"/>
+      <w:bookmarkEnd w:id="58"/>
       <w:proofErr w:type="spellEnd"/>
     </w:p>
     <w:p>
@@ -26471,20 +26203,20 @@
           <w:lang w:val="en-US"/>
         </w:rPr>
       </w:pPr>
-      <w:bookmarkStart w:id="56" w:name="_Ref434315497"/>
-      <w:bookmarkStart w:id="57" w:name="_Ref434315511"/>
-      <w:bookmarkStart w:id="58" w:name="_Ref434315550"/>
-      <w:bookmarkStart w:id="59" w:name="_Toc434750559"/>
+      <w:bookmarkStart w:id="59" w:name="_Ref434315497"/>
+      <w:bookmarkStart w:id="60" w:name="_Ref434315511"/>
+      <w:bookmarkStart w:id="61" w:name="_Ref434315550"/>
+      <w:bookmarkStart w:id="62" w:name="_Toc434750559"/>
       <w:r>
         <w:rPr>
           <w:lang w:val="en-US"/>
         </w:rPr>
         <w:t>A note on repeated information</w:t>
       </w:r>
-      <w:bookmarkEnd w:id="56"/>
-      <w:bookmarkEnd w:id="57"/>
-      <w:bookmarkEnd w:id="58"/>
       <w:bookmarkEnd w:id="59"/>
+      <w:bookmarkEnd w:id="60"/>
+      <w:bookmarkEnd w:id="61"/>
+      <w:bookmarkEnd w:id="62"/>
     </w:p>
     <w:p>
       <w:pPr>
@@ -26638,7 +26370,7 @@
           <w:lang w:val="en-US"/>
         </w:rPr>
       </w:pPr>
-      <w:bookmarkStart w:id="60" w:name="_Toc434750560"/>
+      <w:bookmarkStart w:id="63" w:name="_Toc434750560"/>
       <w:r>
         <w:rPr>
           <w:lang w:val="en-US"/>
@@ -26658,7 +26390,7 @@
         </w:rPr>
         <w:t>ListOf</w:t>
       </w:r>
-      <w:bookmarkEnd w:id="60"/>
+      <w:bookmarkEnd w:id="63"/>
       <w:proofErr w:type="spellEnd"/>
     </w:p>
     <w:p>
@@ -26771,8 +26503,8 @@
           <w:lang w:val="en-US"/>
         </w:rPr>
       </w:pPr>
-      <w:bookmarkStart w:id="61" w:name="_Ref418687411"/>
-      <w:bookmarkStart w:id="62" w:name="_Toc434750593"/>
+      <w:bookmarkStart w:id="64" w:name="_Ref418687411"/>
+      <w:bookmarkStart w:id="65" w:name="_Toc434750593"/>
       <w:r>
         <w:rPr>
           <w:lang w:val="en-US"/>
@@ -26811,7 +26543,7 @@
         </w:rPr>
         <w:fldChar w:fldCharType="end"/>
       </w:r>
-      <w:bookmarkEnd w:id="61"/>
+      <w:bookmarkEnd w:id="64"/>
       <w:r>
         <w:rPr>
           <w:rFonts w:cs="Arial"/>
@@ -26859,7 +26591,7 @@
         </w:rPr>
         <w:t>.</w:t>
       </w:r>
-      <w:bookmarkEnd w:id="62"/>
+      <w:bookmarkEnd w:id="65"/>
     </w:p>
     <w:p>
       <w:pPr>
@@ -27443,8 +27175,60 @@
           <w:szCs w:val="24"/>
           <w:lang w:val="en-US"/>
         </w:rPr>
-        <w:t xml:space="preserve"> and treats them appropriately.</w:t>
-      </w:r>
+        <w:t xml:space="preserve"> and treats them appropriately</w:t>
+      </w:r>
+      <w:r>
+        <w:rPr>
+          <w:rFonts w:cs="Arial"/>
+          <w:szCs w:val="24"/>
+          <w:lang w:val="en-US"/>
+        </w:rPr>
+        <w:t xml:space="preserve"> as elements that will contain either MathML or XML content respectively</w:t>
+      </w:r>
+      <w:r>
+        <w:rPr>
+          <w:rFonts w:cs="Arial"/>
+          <w:szCs w:val="24"/>
+          <w:lang w:val="en-US"/>
+        </w:rPr>
+        <w:t>.</w:t>
+      </w:r>
+      <w:r>
+        <w:rPr>
+          <w:rFonts w:cs="Arial"/>
+          <w:szCs w:val="24"/>
+          <w:lang w:val="en-US"/>
+        </w:rPr>
+        <w:t xml:space="preserve"> Other elements listed are assumed to be parsed as elements belonging to </w:t>
+      </w:r>
+      <w:proofErr w:type="spellStart"/>
+      <w:r>
+        <w:rPr>
+          <w:rFonts w:cs="Arial"/>
+          <w:szCs w:val="24"/>
+          <w:lang w:val="en-US"/>
+        </w:rPr>
+        <w:t>libSBML</w:t>
+      </w:r>
+      <w:proofErr w:type="spellEnd"/>
+      <w:r>
+        <w:rPr>
+          <w:rFonts w:cs="Arial"/>
+          <w:szCs w:val="24"/>
+          <w:lang w:val="en-US"/>
+        </w:rPr>
+        <w:t xml:space="preserve">; either those defined by this </w:t>
+      </w:r>
+      <w:r>
+        <w:rPr>
+          <w:rFonts w:cs="Arial"/>
+          <w:szCs w:val="24"/>
+          <w:lang w:val="en-US"/>
+        </w:rPr>
+        <w:t>package or ones defined in core or other available package code.</w:t>
+      </w:r>
+      <w:bookmarkStart w:id="66" w:name="_GoBack"/>
+      <w:bookmarkEnd w:id="66"/>
     </w:p>
     <w:p>
       <w:pPr>
@@ -27462,7 +27246,7 @@
           <w:lang w:val="en-US"/>
         </w:rPr>
       </w:pPr>
-      <w:bookmarkStart w:id="63" w:name="_Toc434750561"/>
+      <w:bookmarkStart w:id="67" w:name="_Toc434750561"/>
       <w:r>
         <w:rPr>
           <w:lang w:val="en-US"/>
@@ -27476,7 +27260,7 @@
         </w:rPr>
         <w:t>ListOf</w:t>
       </w:r>
-      <w:bookmarkEnd w:id="63"/>
+      <w:bookmarkEnd w:id="67"/>
       <w:proofErr w:type="spellEnd"/>
     </w:p>
     <w:p>
@@ -27632,7 +27416,7 @@
           <w:lang w:val="en-US"/>
         </w:rPr>
       </w:pPr>
-      <w:bookmarkStart w:id="64" w:name="_Toc434750594"/>
+      <w:bookmarkStart w:id="68" w:name="_Toc434750594"/>
       <w:r>
         <w:rPr>
           <w:lang w:val="en-US"/>
@@ -27718,7 +27502,7 @@
         </w:rPr>
         <w:t xml:space="preserve"> class.</w:t>
       </w:r>
-      <w:bookmarkEnd w:id="64"/>
+      <w:bookmarkEnd w:id="68"/>
     </w:p>
     <w:p>
       <w:pPr>
@@ -27779,6 +27563,7 @@
           <w:szCs w:val="24"/>
           <w:lang w:val="en-US"/>
         </w:rPr>
+        <w:lastRenderedPageBreak/>
         <w:t xml:space="preserve">The </w:t>
       </w:r>
       <w:proofErr w:type="spellStart"/>
@@ -27851,7 +27636,6 @@
           <w:szCs w:val="24"/>
           <w:lang w:val="en-US"/>
         </w:rPr>
-        <w:lastRenderedPageBreak/>
         <w:t xml:space="preserve">The </w:t>
       </w:r>
       <w:r>
@@ -28353,33 +28137,20 @@
                                 <w:szCs w:val="24"/>
                               </w:rPr>
                             </w:pPr>
-                            <w:bookmarkStart w:id="65" w:name="_Ref434659771"/>
-                            <w:bookmarkStart w:id="66" w:name="_Toc434750617"/>
+                            <w:bookmarkStart w:id="69" w:name="_Ref434659771"/>
+                            <w:bookmarkStart w:id="70" w:name="_Toc434750617"/>
                             <w:r>
                               <w:t xml:space="preserve">SBML snippet </w:t>
                             </w:r>
-                            <w:r>
-                              <w:fldChar w:fldCharType="begin"/>
-                            </w:r>
-                            <w:r>
-                              <w:instrText xml:space="preserve"> SEQ SBML_snippet \* ARABIC </w:instrText>
-                            </w:r>
-                            <w:r>
-                              <w:fldChar w:fldCharType="separate"/>
-                            </w:r>
-                            <w:r>
-                              <w:rPr>
-                                <w:noProof/>
-                              </w:rPr>
-                              <w:t>4</w:t>
-                            </w:r>
-                            <w:r>
-                              <w:rPr>
-                                <w:noProof/>
-                              </w:rPr>
-                              <w:fldChar w:fldCharType="end"/>
-                            </w:r>
-                            <w:bookmarkEnd w:id="65"/>
+                            <w:fldSimple w:instr=" SEQ SBML_snippet \* ARABIC ">
+                              <w:r>
+                                <w:rPr>
+                                  <w:noProof/>
+                                </w:rPr>
+                                <w:t>4</w:t>
+                              </w:r>
+                            </w:fldSimple>
+                            <w:bookmarkEnd w:id="69"/>
                             <w:r>
                               <w:t xml:space="preserve">: The </w:t>
                             </w:r>
@@ -28391,7 +28162,7 @@
                             <w:r>
                               <w:t xml:space="preserve"> element as reflecting the definition of package Foo in Examples 1 and 2</w:t>
                             </w:r>
-                            <w:bookmarkEnd w:id="66"/>
+                            <w:bookmarkEnd w:id="70"/>
                           </w:p>
                         </w:txbxContent>
                       </wps:txbx>
@@ -29568,37 +29339,24 @@
         <w:pStyle w:val="Caption"/>
         <w:jc w:val="center"/>
       </w:pPr>
-      <w:bookmarkStart w:id="67" w:name="_Ref434659711"/>
-      <w:bookmarkStart w:id="68" w:name="_Toc434750595"/>
+      <w:bookmarkStart w:id="73" w:name="_Ref434659711"/>
+      <w:bookmarkStart w:id="74" w:name="_Toc434750595"/>
       <w:r>
         <w:t xml:space="preserve">Figure </w:t>
       </w:r>
-      <w:r>
-        <w:fldChar w:fldCharType="begin"/>
-      </w:r>
-      <w:r>
-        <w:instrText xml:space="preserve"> SEQ Figure \* ARABIC </w:instrText>
-      </w:r>
-      <w:r>
-        <w:fldChar w:fldCharType="separate"/>
-      </w:r>
-      <w:r>
-        <w:rPr>
-          <w:noProof/>
-        </w:rPr>
-        <w:t>13</w:t>
-      </w:r>
-      <w:r>
-        <w:rPr>
-          <w:noProof/>
-        </w:rPr>
-        <w:fldChar w:fldCharType="end"/>
-      </w:r>
-      <w:bookmarkEnd w:id="67"/>
+      <w:fldSimple w:instr=" SEQ Figure \* ARABIC ">
+        <w:r>
+          <w:rPr>
+            <w:noProof/>
+          </w:rPr>
+          <w:t>13</w:t>
+        </w:r>
+      </w:fldSimple>
+      <w:bookmarkEnd w:id="73"/>
       <w:r>
         <w:t>: The UML diagram produced by Deviser Edit following the definition of package 'Foo' in</w:t>
       </w:r>
-      <w:bookmarkEnd w:id="68"/>
+      <w:bookmarkEnd w:id="74"/>
       <w:r>
         <w:t xml:space="preserve"> </w:t>
       </w:r>
@@ -29696,7 +29454,7 @@
           <w:lang w:val="en-US"/>
         </w:rPr>
       </w:pPr>
-      <w:bookmarkStart w:id="69" w:name="_Toc434750562"/>
+      <w:bookmarkStart w:id="75" w:name="_Toc434750562"/>
       <w:r>
         <w:rPr>
           <w:lang w:val="en-US"/>
@@ -29704,7 +29462,7 @@
         <w:lastRenderedPageBreak/>
         <w:t>Example 3 – Adding a base class and derived classes</w:t>
       </w:r>
-      <w:bookmarkEnd w:id="69"/>
+      <w:bookmarkEnd w:id="75"/>
     </w:p>
     <w:p>
       <w:pPr>
@@ -29887,8 +29645,8 @@
           <w:lang w:val="en-US"/>
         </w:rPr>
       </w:pPr>
-      <w:bookmarkStart w:id="70" w:name="_Ref418687469"/>
-      <w:bookmarkStart w:id="71" w:name="_Toc434750596"/>
+      <w:bookmarkStart w:id="76" w:name="_Ref418687469"/>
+      <w:bookmarkStart w:id="77" w:name="_Toc434750596"/>
       <w:r>
         <w:rPr>
           <w:lang w:val="en-US"/>
@@ -29927,7 +29685,7 @@
         </w:rPr>
         <w:fldChar w:fldCharType="end"/>
       </w:r>
-      <w:bookmarkEnd w:id="70"/>
+      <w:bookmarkEnd w:id="76"/>
       <w:r>
         <w:rPr>
           <w:rFonts w:cs="Arial"/>
@@ -29975,7 +29733,7 @@
         </w:rPr>
         <w:t>’.</w:t>
       </w:r>
-      <w:bookmarkEnd w:id="71"/>
+      <w:bookmarkEnd w:id="77"/>
     </w:p>
     <w:p>
       <w:pPr>
@@ -30799,8 +30557,8 @@
           <w:lang w:val="en-US"/>
         </w:rPr>
       </w:pPr>
-      <w:bookmarkStart w:id="72" w:name="_Ref418687488"/>
-      <w:bookmarkStart w:id="73" w:name="_Toc434750597"/>
+      <w:bookmarkStart w:id="78" w:name="_Ref418687488"/>
+      <w:bookmarkStart w:id="79" w:name="_Toc434750597"/>
       <w:r>
         <w:rPr>
           <w:lang w:val="en-US"/>
@@ -30839,7 +30597,7 @@
         </w:rPr>
         <w:fldChar w:fldCharType="end"/>
       </w:r>
-      <w:bookmarkEnd w:id="72"/>
+      <w:bookmarkEnd w:id="78"/>
       <w:r>
         <w:rPr>
           <w:rFonts w:cs="Arial"/>
@@ -30876,7 +30634,7 @@
         </w:rPr>
         <w:t xml:space="preserve"> class</w:t>
       </w:r>
-      <w:bookmarkEnd w:id="73"/>
+      <w:bookmarkEnd w:id="79"/>
     </w:p>
     <w:p>
       <w:pPr>
@@ -30998,33 +30756,20 @@
           <w:lang w:val="en-US"/>
         </w:rPr>
       </w:pPr>
-      <w:bookmarkStart w:id="74" w:name="_Ref434233846"/>
-      <w:bookmarkStart w:id="75" w:name="_Toc434750598"/>
+      <w:bookmarkStart w:id="80" w:name="_Ref434233846"/>
+      <w:bookmarkStart w:id="81" w:name="_Toc434750598"/>
       <w:r>
         <w:t xml:space="preserve">Figure </w:t>
       </w:r>
-      <w:r>
-        <w:fldChar w:fldCharType="begin"/>
-      </w:r>
-      <w:r>
-        <w:instrText xml:space="preserve"> SEQ Figure \* ARABIC </w:instrText>
-      </w:r>
-      <w:r>
-        <w:fldChar w:fldCharType="separate"/>
-      </w:r>
-      <w:r>
-        <w:rPr>
-          <w:noProof/>
-        </w:rPr>
-        <w:t>16</w:t>
-      </w:r>
-      <w:r>
-        <w:rPr>
-          <w:noProof/>
-        </w:rPr>
-        <w:fldChar w:fldCharType="end"/>
-      </w:r>
-      <w:bookmarkEnd w:id="74"/>
+      <w:fldSimple w:instr=" SEQ Figure \* ARABIC ">
+        <w:r>
+          <w:rPr>
+            <w:noProof/>
+          </w:rPr>
+          <w:t>16</w:t>
+        </w:r>
+      </w:fldSimple>
+      <w:bookmarkEnd w:id="80"/>
       <w:r>
         <w:t xml:space="preserve">: Defining the </w:t>
       </w:r>
@@ -31034,7 +30779,7 @@
       <w:r>
         <w:t xml:space="preserve"> class.</w:t>
       </w:r>
-      <w:bookmarkEnd w:id="75"/>
+      <w:bookmarkEnd w:id="81"/>
     </w:p>
     <w:p>
       <w:pPr>
@@ -32729,33 +32474,20 @@
                                 <w:szCs w:val="24"/>
                               </w:rPr>
                             </w:pPr>
-                            <w:bookmarkStart w:id="76" w:name="_Ref434664559"/>
-                            <w:bookmarkStart w:id="77" w:name="_Toc434750618"/>
+                            <w:bookmarkStart w:id="82" w:name="_Ref434664559"/>
+                            <w:bookmarkStart w:id="83" w:name="_Toc434750618"/>
                             <w:r>
                               <w:t xml:space="preserve">SBML snippet </w:t>
                             </w:r>
-                            <w:r>
-                              <w:fldChar w:fldCharType="begin"/>
-                            </w:r>
-                            <w:r>
-                              <w:instrText xml:space="preserve"> SEQ SBML_snippet \* ARABIC </w:instrText>
-                            </w:r>
-                            <w:r>
-                              <w:fldChar w:fldCharType="separate"/>
-                            </w:r>
-                            <w:r>
-                              <w:rPr>
-                                <w:noProof/>
-                              </w:rPr>
-                              <w:t>5</w:t>
-                            </w:r>
-                            <w:r>
-                              <w:rPr>
-                                <w:noProof/>
-                              </w:rPr>
-                              <w:fldChar w:fldCharType="end"/>
-                            </w:r>
-                            <w:bookmarkEnd w:id="76"/>
+                            <w:fldSimple w:instr=" SEQ SBML_snippet \* ARABIC ">
+                              <w:r>
+                                <w:rPr>
+                                  <w:noProof/>
+                                </w:rPr>
+                                <w:t>5</w:t>
+                              </w:r>
+                            </w:fldSimple>
+                            <w:bookmarkEnd w:id="82"/>
                             <w:r>
                               <w:t xml:space="preserve">: The XML output for the </w:t>
                             </w:r>
@@ -32767,7 +32499,7 @@
                             <w:r>
                               <w:t xml:space="preserve"> defined in Example 3</w:t>
                             </w:r>
-                            <w:bookmarkEnd w:id="77"/>
+                            <w:bookmarkEnd w:id="83"/>
                           </w:p>
                         </w:txbxContent>
                       </wps:txbx>
@@ -32919,33 +32651,20 @@
           <w:lang w:val="en-US"/>
         </w:rPr>
       </w:pPr>
-      <w:bookmarkStart w:id="78" w:name="_Ref434664272"/>
-      <w:bookmarkStart w:id="79" w:name="_Toc434750599"/>
+      <w:bookmarkStart w:id="86" w:name="_Ref434664272"/>
+      <w:bookmarkStart w:id="87" w:name="_Toc434750599"/>
       <w:r>
         <w:t xml:space="preserve">Figure </w:t>
       </w:r>
-      <w:r>
-        <w:fldChar w:fldCharType="begin"/>
-      </w:r>
-      <w:r>
-        <w:instrText xml:space="preserve"> SEQ Figure \* ARABIC </w:instrText>
-      </w:r>
-      <w:r>
-        <w:fldChar w:fldCharType="separate"/>
-      </w:r>
-      <w:r>
-        <w:rPr>
-          <w:noProof/>
-        </w:rPr>
-        <w:t>17</w:t>
-      </w:r>
-      <w:r>
-        <w:rPr>
-          <w:noProof/>
-        </w:rPr>
-        <w:fldChar w:fldCharType="end"/>
-      </w:r>
-      <w:bookmarkEnd w:id="78"/>
+      <w:fldSimple w:instr=" SEQ Figure \* ARABIC ">
+        <w:r>
+          <w:rPr>
+            <w:noProof/>
+          </w:rPr>
+          <w:t>17</w:t>
+        </w:r>
+      </w:fldSimple>
+      <w:bookmarkEnd w:id="86"/>
       <w:r>
         <w:t xml:space="preserve">: The UML diagram from </w:t>
       </w:r>
@@ -32965,7 +32684,7 @@
       <w:r>
         <w:t xml:space="preserve"> class</w:t>
       </w:r>
-      <w:bookmarkEnd w:id="79"/>
+      <w:bookmarkEnd w:id="87"/>
     </w:p>
     <w:p>
       <w:pPr>
@@ -33003,7 +32722,7 @@
           <w:lang w:val="en-US"/>
         </w:rPr>
       </w:pPr>
-      <w:bookmarkStart w:id="80" w:name="_Toc434750563"/>
+      <w:bookmarkStart w:id="88" w:name="_Toc434750563"/>
       <w:r>
         <w:rPr>
           <w:lang w:val="en-US"/>
@@ -33011,7 +32730,7 @@
         <w:lastRenderedPageBreak/>
         <w:t>Add plugin information</w:t>
       </w:r>
-      <w:bookmarkEnd w:id="80"/>
+      <w:bookmarkEnd w:id="88"/>
     </w:p>
     <w:p>
       <w:pPr>
@@ -33027,7 +32746,7 @@
           <w:lang w:val="en-US"/>
         </w:rPr>
       </w:pPr>
-      <w:bookmarkStart w:id="81" w:name="_Toc434750564"/>
+      <w:bookmarkStart w:id="89" w:name="_Toc434750564"/>
       <w:r>
         <w:rPr>
           <w:lang w:val="en-US"/>
@@ -33047,7 +32766,7 @@
         </w:rPr>
         <w:t xml:space="preserve"> ?</w:t>
       </w:r>
-      <w:bookmarkEnd w:id="81"/>
+      <w:bookmarkEnd w:id="89"/>
       <w:proofErr w:type="gramEnd"/>
     </w:p>
     <w:p>
@@ -33305,34 +33024,21 @@
           <w:lang w:val="en-US"/>
         </w:rPr>
       </w:pPr>
-      <w:bookmarkStart w:id="82" w:name="_Ref419122769"/>
-      <w:bookmarkStart w:id="83" w:name="_Ref419122763"/>
-      <w:bookmarkStart w:id="84" w:name="_Toc434750600"/>
+      <w:bookmarkStart w:id="90" w:name="_Ref419122769"/>
+      <w:bookmarkStart w:id="91" w:name="_Ref419122763"/>
+      <w:bookmarkStart w:id="92" w:name="_Toc434750600"/>
       <w:r>
         <w:t xml:space="preserve">Figure </w:t>
       </w:r>
-      <w:r>
-        <w:fldChar w:fldCharType="begin"/>
-      </w:r>
-      <w:r>
-        <w:instrText xml:space="preserve"> SEQ Figure \* ARABIC </w:instrText>
-      </w:r>
-      <w:r>
-        <w:fldChar w:fldCharType="separate"/>
-      </w:r>
-      <w:r>
-        <w:rPr>
-          <w:noProof/>
-        </w:rPr>
-        <w:t>18</w:t>
-      </w:r>
-      <w:r>
-        <w:rPr>
-          <w:noProof/>
-        </w:rPr>
-        <w:fldChar w:fldCharType="end"/>
-      </w:r>
-      <w:bookmarkEnd w:id="82"/>
+      <w:fldSimple w:instr=" SEQ Figure \* ARABIC ">
+        <w:r>
+          <w:rPr>
+            <w:noProof/>
+          </w:rPr>
+          <w:t>18</w:t>
+        </w:r>
+      </w:fldSimple>
+      <w:bookmarkEnd w:id="90"/>
       <w:r>
         <w:t xml:space="preserve"> </w:t>
       </w:r>
@@ -33357,8 +33063,8 @@
         </w:rPr>
         <w:t>class</w:t>
       </w:r>
-      <w:bookmarkEnd w:id="83"/>
-      <w:bookmarkEnd w:id="84"/>
+      <w:bookmarkEnd w:id="91"/>
+      <w:bookmarkEnd w:id="92"/>
       <w:proofErr w:type="gramEnd"/>
     </w:p>
     <w:p>
@@ -33368,7 +33074,7 @@
           <w:lang w:val="en-US"/>
         </w:rPr>
       </w:pPr>
-      <w:bookmarkStart w:id="85" w:name="_Toc434750565"/>
+      <w:bookmarkStart w:id="93" w:name="_Toc434750565"/>
       <w:r>
         <w:rPr>
           <w:lang w:val="en-US"/>
@@ -33390,7 +33096,7 @@
         </w:rPr>
         <w:t xml:space="preserve"> information</w:t>
       </w:r>
-      <w:bookmarkEnd w:id="85"/>
+      <w:bookmarkEnd w:id="93"/>
     </w:p>
     <w:p>
       <w:pPr>
@@ -33500,7 +33206,7 @@
           <w:lang w:val="en-US"/>
         </w:rPr>
       </w:pPr>
-      <w:bookmarkStart w:id="86" w:name="_Toc434750601"/>
+      <w:bookmarkStart w:id="94" w:name="_Toc434750601"/>
       <w:r>
         <w:rPr>
           <w:lang w:val="en-US"/>
@@ -33557,7 +33263,7 @@
         </w:rPr>
         <w:t>Plugin’ sheet.</w:t>
       </w:r>
-      <w:bookmarkEnd w:id="86"/>
+      <w:bookmarkEnd w:id="94"/>
     </w:p>
     <w:p>
       <w:pPr>
@@ -33921,7 +33627,7 @@
           <w:lang w:val="en-US"/>
         </w:rPr>
       </w:pPr>
-      <w:bookmarkStart w:id="87" w:name="_Toc434750566"/>
+      <w:bookmarkStart w:id="95" w:name="_Toc434750566"/>
       <w:r>
         <w:rPr>
           <w:lang w:val="en-US"/>
@@ -33934,7 +33640,7 @@
         </w:rPr>
         <w:t xml:space="preserve"> – Extending a core element</w:t>
       </w:r>
-      <w:bookmarkEnd w:id="87"/>
+      <w:bookmarkEnd w:id="95"/>
     </w:p>
     <w:p>
       <w:pPr>
@@ -34054,7 +33760,7 @@
           <w:lang w:val="en-US"/>
         </w:rPr>
       </w:pPr>
-      <w:bookmarkStart w:id="88" w:name="_Toc434750602"/>
+      <w:bookmarkStart w:id="96" w:name="_Toc434750602"/>
       <w:r>
         <w:rPr>
           <w:lang w:val="en-US"/>
@@ -34120,7 +33826,7 @@
         </w:rPr>
         <w:t xml:space="preserve"> the extension of SBML Level 3 Core Reaction by package foo.</w:t>
       </w:r>
-      <w:bookmarkEnd w:id="88"/>
+      <w:bookmarkEnd w:id="96"/>
     </w:p>
     <w:p>
       <w:pPr>
@@ -34336,7 +34042,7 @@
           <w:lang w:val="en-US"/>
         </w:rPr>
       </w:pPr>
-      <w:bookmarkStart w:id="89" w:name="_Toc434750567"/>
+      <w:bookmarkStart w:id="97" w:name="_Toc434750567"/>
       <w:r>
         <w:rPr>
           <w:lang w:val="en-US"/>
@@ -34350,7 +34056,7 @@
         </w:rPr>
         <w:t xml:space="preserve"> – Extending a core element with attributes only</w:t>
       </w:r>
-      <w:bookmarkEnd w:id="89"/>
+      <w:bookmarkEnd w:id="97"/>
     </w:p>
     <w:p>
       <w:pPr>
@@ -34732,8 +34438,8 @@
           <w:lang w:val="en-US"/>
         </w:rPr>
       </w:pPr>
-      <w:bookmarkStart w:id="90" w:name="_Ref418687522"/>
-      <w:bookmarkStart w:id="91" w:name="_Toc434750603"/>
+      <w:bookmarkStart w:id="98" w:name="_Ref418687522"/>
+      <w:bookmarkStart w:id="99" w:name="_Toc434750603"/>
       <w:r>
         <w:rPr>
           <w:lang w:val="en-US"/>
@@ -34772,7 +34478,7 @@
         </w:rPr>
         <w:fldChar w:fldCharType="end"/>
       </w:r>
-      <w:bookmarkEnd w:id="90"/>
+      <w:bookmarkEnd w:id="98"/>
       <w:r>
         <w:rPr>
           <w:rFonts w:cs="Arial"/>
@@ -34800,7 +34506,7 @@
         </w:rPr>
         <w:t xml:space="preserve"> the extension of SBML Level 3 Core Model by package foo.</w:t>
       </w:r>
-      <w:bookmarkEnd w:id="91"/>
+      <w:bookmarkEnd w:id="99"/>
     </w:p>
     <w:p>
       <w:pPr>
@@ -34872,7 +34578,7 @@
           <w:lang w:val="en-US"/>
         </w:rPr>
       </w:pPr>
-      <w:bookmarkStart w:id="92" w:name="_Toc434750568"/>
+      <w:bookmarkStart w:id="100" w:name="_Toc434750568"/>
       <w:r>
         <w:rPr>
           <w:lang w:val="en-US"/>
@@ -34880,7 +34586,7 @@
         <w:lastRenderedPageBreak/>
         <w:t>Example 6 – Extending a non-core element</w:t>
       </w:r>
-      <w:bookmarkEnd w:id="92"/>
+      <w:bookmarkEnd w:id="100"/>
     </w:p>
     <w:p>
       <w:pPr>
@@ -35039,7 +34745,7 @@
           <w:lang w:val="en-US"/>
         </w:rPr>
       </w:pPr>
-      <w:bookmarkStart w:id="93" w:name="_Toc434750604"/>
+      <w:bookmarkStart w:id="101" w:name="_Toc434750604"/>
       <w:r>
         <w:rPr>
           <w:lang w:val="en-US"/>
@@ -35125,7 +34831,7 @@
         </w:rPr>
         <w:t xml:space="preserve"> Transition by package foo.</w:t>
       </w:r>
-      <w:bookmarkEnd w:id="93"/>
+      <w:bookmarkEnd w:id="101"/>
     </w:p>
     <w:p>
       <w:pPr>
@@ -35143,9 +34849,9 @@
           <w:lang w:val="en-US"/>
         </w:rPr>
       </w:pPr>
-      <w:bookmarkStart w:id="94" w:name="_Ref434228758"/>
-      <w:bookmarkStart w:id="95" w:name="_Ref434228792"/>
-      <w:bookmarkStart w:id="96" w:name="_Toc434750569"/>
+      <w:bookmarkStart w:id="102" w:name="_Ref434228758"/>
+      <w:bookmarkStart w:id="103" w:name="_Ref434228792"/>
+      <w:bookmarkStart w:id="104" w:name="_Toc434750569"/>
       <w:r>
         <w:rPr>
           <w:lang w:val="en-US"/>
@@ -35166,9 +34872,9 @@
         </w:rPr>
         <w:t xml:space="preserve"> information</w:t>
       </w:r>
-      <w:bookmarkEnd w:id="94"/>
-      <w:bookmarkEnd w:id="95"/>
-      <w:bookmarkEnd w:id="96"/>
+      <w:bookmarkEnd w:id="102"/>
+      <w:bookmarkEnd w:id="103"/>
+      <w:bookmarkEnd w:id="104"/>
     </w:p>
     <w:p>
       <w:pPr>
@@ -35218,14 +34924,14 @@
           <w:lang w:val="en-US"/>
         </w:rPr>
       </w:pPr>
-      <w:bookmarkStart w:id="97" w:name="_Toc434750570"/>
+      <w:bookmarkStart w:id="105" w:name="_Toc434750570"/>
       <w:r>
         <w:rPr>
           <w:lang w:val="en-US"/>
         </w:rPr>
         <w:t>Example 7 – Adding an enumeration</w:t>
       </w:r>
-      <w:bookmarkEnd w:id="97"/>
+      <w:bookmarkEnd w:id="105"/>
     </w:p>
     <w:p>
       <w:pPr>
@@ -35484,8 +35190,8 @@
           <w:lang w:val="en-US"/>
         </w:rPr>
       </w:pPr>
-      <w:bookmarkStart w:id="98" w:name="_Ref418687547"/>
-      <w:bookmarkStart w:id="99" w:name="_Toc434750605"/>
+      <w:bookmarkStart w:id="106" w:name="_Ref418687547"/>
+      <w:bookmarkStart w:id="107" w:name="_Toc434750605"/>
       <w:r>
         <w:rPr>
           <w:lang w:val="en-US"/>
@@ -35524,7 +35230,7 @@
         </w:rPr>
         <w:fldChar w:fldCharType="end"/>
       </w:r>
-      <w:bookmarkEnd w:id="98"/>
+      <w:bookmarkEnd w:id="106"/>
       <w:r>
         <w:rPr>
           <w:rFonts w:cs="Arial"/>
@@ -35581,7 +35287,7 @@
         </w:rPr>
         <w:t>.</w:t>
       </w:r>
-      <w:bookmarkEnd w:id="99"/>
+      <w:bookmarkEnd w:id="107"/>
     </w:p>
     <w:p>
       <w:pPr>
@@ -36176,8 +35882,8 @@
           <w:lang w:val="en-US"/>
         </w:rPr>
       </w:pPr>
-      <w:bookmarkStart w:id="100" w:name="_Ref418687571"/>
-      <w:bookmarkStart w:id="101" w:name="_Toc434750606"/>
+      <w:bookmarkStart w:id="108" w:name="_Ref418687571"/>
+      <w:bookmarkStart w:id="109" w:name="_Toc434750606"/>
       <w:r>
         <w:rPr>
           <w:lang w:val="en-US"/>
@@ -36216,7 +35922,7 @@
         </w:rPr>
         <w:fldChar w:fldCharType="end"/>
       </w:r>
-      <w:bookmarkEnd w:id="100"/>
+      <w:bookmarkEnd w:id="108"/>
       <w:r>
         <w:rPr>
           <w:rFonts w:cs="Arial"/>
@@ -36253,7 +35959,7 @@
         </w:rPr>
         <w:t>.</w:t>
       </w:r>
-      <w:bookmarkEnd w:id="101"/>
+      <w:bookmarkEnd w:id="109"/>
     </w:p>
     <w:p>
       <w:pPr>
@@ -36275,7 +35981,7 @@
           <w:lang w:val="en-US"/>
         </w:rPr>
       </w:pPr>
-      <w:bookmarkStart w:id="102" w:name="_Toc434750571"/>
+      <w:bookmarkStart w:id="110" w:name="_Toc434750571"/>
       <w:r>
         <w:rPr>
           <w:lang w:val="en-US"/>
@@ -36283,7 +35989,7 @@
         <w:lastRenderedPageBreak/>
         <w:t>Mappings</w:t>
       </w:r>
-      <w:bookmarkEnd w:id="102"/>
+      <w:bookmarkEnd w:id="110"/>
     </w:p>
     <w:p>
       <w:pPr>
@@ -36401,31 +36107,18 @@
           <w:lang w:val="en-US"/>
         </w:rPr>
       </w:pPr>
-      <w:bookmarkStart w:id="103" w:name="_Toc434750607"/>
+      <w:bookmarkStart w:id="111" w:name="_Toc434750607"/>
       <w:r>
         <w:t xml:space="preserve">Figure </w:t>
       </w:r>
-      <w:r>
-        <w:fldChar w:fldCharType="begin"/>
-      </w:r>
-      <w:r>
-        <w:instrText xml:space="preserve"> SEQ Figure \* ARABIC </w:instrText>
-      </w:r>
-      <w:r>
-        <w:fldChar w:fldCharType="separate"/>
-      </w:r>
-      <w:r>
-        <w:rPr>
-          <w:noProof/>
-        </w:rPr>
-        <w:t>25</w:t>
-      </w:r>
-      <w:r>
-        <w:rPr>
-          <w:noProof/>
-        </w:rPr>
-        <w:fldChar w:fldCharType="end"/>
-      </w:r>
+      <w:fldSimple w:instr=" SEQ Figure \* ARABIC ">
+        <w:r>
+          <w:rPr>
+            <w:noProof/>
+          </w:rPr>
+          <w:t>25</w:t>
+        </w:r>
+      </w:fldSimple>
       <w:r>
         <w:t xml:space="preserve"> </w:t>
       </w:r>
@@ -36435,7 +36128,7 @@
         </w:rPr>
         <w:t>Identifying the origin of classes from other packages</w:t>
       </w:r>
-      <w:bookmarkEnd w:id="103"/>
+      <w:bookmarkEnd w:id="111"/>
     </w:p>
     <w:p>
       <w:pPr>
@@ -36590,7 +36283,7 @@
           <w:lang w:val="en-US"/>
         </w:rPr>
       </w:pPr>
-      <w:bookmarkStart w:id="104" w:name="_Toc434750572"/>
+      <w:bookmarkStart w:id="112" w:name="_Toc434750572"/>
       <w:r>
         <w:rPr>
           <w:lang w:val="en-US"/>
@@ -36598,7 +36291,7 @@
         <w:lastRenderedPageBreak/>
         <w:t>Results</w:t>
       </w:r>
-      <w:bookmarkEnd w:id="104"/>
+      <w:bookmarkEnd w:id="112"/>
     </w:p>
     <w:p>
       <w:pPr>
@@ -36774,8 +36467,8 @@
           <w:lang w:val="en-US"/>
         </w:rPr>
       </w:pPr>
-      <w:bookmarkStart w:id="105" w:name="_Ref418688019"/>
-      <w:bookmarkStart w:id="106" w:name="_Toc434750608"/>
+      <w:bookmarkStart w:id="113" w:name="_Ref418688019"/>
+      <w:bookmarkStart w:id="114" w:name="_Toc434750608"/>
       <w:r>
         <w:rPr>
           <w:lang w:val="en-US"/>
@@ -36814,7 +36507,7 @@
         </w:rPr>
         <w:fldChar w:fldCharType="end"/>
       </w:r>
-      <w:bookmarkEnd w:id="105"/>
+      <w:bookmarkEnd w:id="113"/>
       <w:r>
         <w:rPr>
           <w:lang w:val="en-US"/>
@@ -36828,7 +36521,7 @@
         </w:rPr>
         <w:t>The complete description of the foo package</w:t>
       </w:r>
-      <w:bookmarkEnd w:id="106"/>
+      <w:bookmarkEnd w:id="114"/>
     </w:p>
     <w:p>
       <w:pPr>
@@ -37026,14 +36719,14 @@
           <w:lang w:val="en-US"/>
         </w:rPr>
       </w:pPr>
-      <w:bookmarkStart w:id="107" w:name="_Toc434750573"/>
+      <w:bookmarkStart w:id="115" w:name="_Toc434750573"/>
       <w:r>
         <w:rPr>
           <w:lang w:val="en-US"/>
         </w:rPr>
         <w:t>Validating the description</w:t>
       </w:r>
-      <w:bookmarkEnd w:id="107"/>
+      <w:bookmarkEnd w:id="115"/>
     </w:p>
     <w:p>
       <w:pPr>
@@ -37258,42 +36951,29 @@
           <w:i w:val="0"/>
         </w:rPr>
       </w:pPr>
-      <w:bookmarkStart w:id="108" w:name="_Ref418757155"/>
-      <w:bookmarkStart w:id="109" w:name="_Ref434741657"/>
-      <w:bookmarkStart w:id="110" w:name="_Toc434750609"/>
+      <w:bookmarkStart w:id="116" w:name="_Ref418757155"/>
+      <w:bookmarkStart w:id="117" w:name="_Ref434741657"/>
+      <w:bookmarkStart w:id="118" w:name="_Toc434750609"/>
       <w:r>
         <w:t xml:space="preserve">Figure </w:t>
       </w:r>
-      <w:r>
-        <w:fldChar w:fldCharType="begin"/>
-      </w:r>
-      <w:r>
-        <w:instrText xml:space="preserve"> SEQ Figure \* ARABIC </w:instrText>
-      </w:r>
-      <w:r>
-        <w:fldChar w:fldCharType="separate"/>
-      </w:r>
-      <w:r>
-        <w:rPr>
-          <w:noProof/>
-        </w:rPr>
-        <w:t>27</w:t>
-      </w:r>
-      <w:r>
-        <w:rPr>
-          <w:noProof/>
-        </w:rPr>
-        <w:fldChar w:fldCharType="end"/>
-      </w:r>
-      <w:bookmarkEnd w:id="108"/>
+      <w:fldSimple w:instr=" SEQ Figure \* ARABIC ">
+        <w:r>
+          <w:rPr>
+            <w:noProof/>
+          </w:rPr>
+          <w:t>27</w:t>
+        </w:r>
+      </w:fldSimple>
+      <w:bookmarkEnd w:id="116"/>
       <w:r>
         <w:rPr>
           <w:i w:val="0"/>
         </w:rPr>
         <w:t xml:space="preserve"> Validating the package description</w:t>
       </w:r>
-      <w:bookmarkEnd w:id="109"/>
-      <w:bookmarkEnd w:id="110"/>
+      <w:bookmarkEnd w:id="117"/>
+      <w:bookmarkEnd w:id="118"/>
     </w:p>
     <w:p/>
     <w:p>
@@ -37383,7 +37063,7 @@
           <w:lang w:val="en-US"/>
         </w:rPr>
       </w:pPr>
-      <w:bookmarkStart w:id="111" w:name="_Toc434750574"/>
+      <w:bookmarkStart w:id="119" w:name="_Toc434750574"/>
       <w:r>
         <w:rPr>
           <w:lang w:val="en-US"/>
@@ -37397,7 +37077,7 @@
         </w:rPr>
         <w:t>Deviser</w:t>
       </w:r>
-      <w:bookmarkEnd w:id="111"/>
+      <w:bookmarkEnd w:id="119"/>
     </w:p>
     <w:p>
       <w:pPr>
@@ -37522,14 +37202,14 @@
           <w:lang w:val="en-US"/>
         </w:rPr>
       </w:pPr>
-      <w:bookmarkStart w:id="112" w:name="_Toc434750575"/>
+      <w:bookmarkStart w:id="120" w:name="_Toc434750575"/>
       <w:r>
         <w:rPr>
           <w:lang w:val="en-US"/>
         </w:rPr>
         <w:t>View UML diagrams.</w:t>
       </w:r>
-      <w:bookmarkEnd w:id="112"/>
+      <w:bookmarkEnd w:id="120"/>
     </w:p>
     <w:p>
       <w:pPr>
@@ -37807,37 +37487,24 @@
       <w:pPr>
         <w:pStyle w:val="Caption"/>
       </w:pPr>
-      <w:bookmarkStart w:id="113" w:name="_Ref434747099"/>
-      <w:bookmarkStart w:id="114" w:name="_Toc434750610"/>
+      <w:bookmarkStart w:id="121" w:name="_Ref434747099"/>
+      <w:bookmarkStart w:id="122" w:name="_Toc434750610"/>
       <w:r>
         <w:t xml:space="preserve">Figure </w:t>
       </w:r>
-      <w:r>
-        <w:fldChar w:fldCharType="begin"/>
-      </w:r>
-      <w:r>
-        <w:instrText xml:space="preserve"> SEQ Figure \* ARABIC </w:instrText>
-      </w:r>
-      <w:r>
-        <w:fldChar w:fldCharType="separate"/>
-      </w:r>
-      <w:r>
-        <w:rPr>
-          <w:noProof/>
-        </w:rPr>
-        <w:t>28</w:t>
-      </w:r>
-      <w:r>
-        <w:rPr>
-          <w:noProof/>
-        </w:rPr>
-        <w:fldChar w:fldCharType="end"/>
-      </w:r>
-      <w:bookmarkEnd w:id="113"/>
+      <w:fldSimple w:instr=" SEQ Figure \* ARABIC ">
+        <w:r>
+          <w:rPr>
+            <w:noProof/>
+          </w:rPr>
+          <w:t>28</w:t>
+        </w:r>
+      </w:fldSimple>
+      <w:bookmarkEnd w:id="121"/>
       <w:r>
         <w:t>: The UML window</w:t>
       </w:r>
-      <w:bookmarkEnd w:id="114"/>
+      <w:bookmarkEnd w:id="122"/>
     </w:p>
     <w:p>
       <w:pPr>
@@ -38012,33 +37679,20 @@
           <w:lang w:val="en-US"/>
         </w:rPr>
       </w:pPr>
-      <w:bookmarkStart w:id="115" w:name="_Ref434747323"/>
-      <w:bookmarkStart w:id="116" w:name="_Toc434750611"/>
+      <w:bookmarkStart w:id="123" w:name="_Ref434747323"/>
+      <w:bookmarkStart w:id="124" w:name="_Toc434750611"/>
       <w:r>
         <w:t xml:space="preserve">Figure </w:t>
       </w:r>
-      <w:r>
-        <w:fldChar w:fldCharType="begin"/>
-      </w:r>
-      <w:r>
-        <w:instrText xml:space="preserve"> SEQ Figure \* ARABIC </w:instrText>
-      </w:r>
-      <w:r>
-        <w:fldChar w:fldCharType="separate"/>
-      </w:r>
-      <w:r>
-        <w:rPr>
-          <w:noProof/>
-        </w:rPr>
-        <w:t>29</w:t>
-      </w:r>
-      <w:r>
-        <w:rPr>
-          <w:noProof/>
-        </w:rPr>
-        <w:fldChar w:fldCharType="end"/>
-      </w:r>
-      <w:bookmarkEnd w:id="115"/>
+      <w:fldSimple w:instr=" SEQ Figure \* ARABIC ">
+        <w:r>
+          <w:rPr>
+            <w:noProof/>
+          </w:rPr>
+          <w:t>29</w:t>
+        </w:r>
+      </w:fldSimple>
+      <w:bookmarkEnd w:id="123"/>
       <w:r>
         <w:t xml:space="preserve">: The </w:t>
       </w:r>
@@ -38050,7 +37704,7 @@
       <w:r>
         <w:t xml:space="preserve"> text representation of the diagram</w:t>
       </w:r>
-      <w:bookmarkEnd w:id="116"/>
+      <w:bookmarkEnd w:id="124"/>
     </w:p>
     <w:p>
       <w:pPr>
@@ -38285,7 +37939,7 @@
           <w:lang w:val="en-US"/>
         </w:rPr>
       </w:pPr>
-      <w:bookmarkStart w:id="117" w:name="_Toc434750576"/>
+      <w:bookmarkStart w:id="125" w:name="_Toc434750576"/>
       <w:r>
         <w:rPr>
           <w:lang w:val="en-US"/>
@@ -38307,7 +37961,7 @@
         </w:rPr>
         <w:t xml:space="preserve"> package code.</w:t>
       </w:r>
-      <w:bookmarkEnd w:id="117"/>
+      <w:bookmarkEnd w:id="125"/>
     </w:p>
     <w:p>
       <w:pPr>
@@ -38536,34 +38190,21 @@
           <w:lang w:val="en-US"/>
         </w:rPr>
       </w:pPr>
-      <w:bookmarkStart w:id="118" w:name="_Ref418753649"/>
-      <w:bookmarkStart w:id="119" w:name="_Ref418753639"/>
-      <w:bookmarkStart w:id="120" w:name="_Toc434750612"/>
+      <w:bookmarkStart w:id="126" w:name="_Ref418753649"/>
+      <w:bookmarkStart w:id="127" w:name="_Ref418753639"/>
+      <w:bookmarkStart w:id="128" w:name="_Toc434750612"/>
       <w:r>
         <w:t xml:space="preserve">Figure </w:t>
       </w:r>
-      <w:r>
-        <w:fldChar w:fldCharType="begin"/>
-      </w:r>
-      <w:r>
-        <w:instrText xml:space="preserve"> SEQ Figure \* ARABIC </w:instrText>
-      </w:r>
-      <w:r>
-        <w:fldChar w:fldCharType="separate"/>
-      </w:r>
-      <w:r>
-        <w:rPr>
-          <w:noProof/>
-        </w:rPr>
-        <w:t>30</w:t>
-      </w:r>
-      <w:r>
-        <w:rPr>
-          <w:noProof/>
-        </w:rPr>
-        <w:fldChar w:fldCharType="end"/>
-      </w:r>
-      <w:bookmarkEnd w:id="118"/>
+      <w:fldSimple w:instr=" SEQ Figure \* ARABIC ">
+        <w:r>
+          <w:rPr>
+            <w:noProof/>
+          </w:rPr>
+          <w:t>30</w:t>
+        </w:r>
+      </w:fldSimple>
+      <w:bookmarkEnd w:id="126"/>
       <w:r>
         <w:t xml:space="preserve"> </w:t>
       </w:r>
@@ -38573,8 +38214,8 @@
         </w:rPr>
         <w:t>The Generate window</w:t>
       </w:r>
-      <w:bookmarkEnd w:id="119"/>
-      <w:bookmarkEnd w:id="120"/>
+      <w:bookmarkEnd w:id="127"/>
+      <w:bookmarkEnd w:id="128"/>
     </w:p>
     <w:p>
       <w:pPr>
@@ -38596,7 +38237,7 @@
           <w:lang w:val="en-US"/>
         </w:rPr>
       </w:pPr>
-      <w:bookmarkStart w:id="121" w:name="_Toc434750577"/>
+      <w:bookmarkStart w:id="129" w:name="_Toc434750577"/>
       <w:r>
         <w:rPr>
           <w:lang w:val="en-US"/>
@@ -38604,7 +38245,7 @@
         <w:lastRenderedPageBreak/>
         <w:t>Generate basic specification documentation.</w:t>
       </w:r>
-      <w:bookmarkEnd w:id="121"/>
+      <w:bookmarkEnd w:id="129"/>
     </w:p>
     <w:p>
       <w:pPr>
@@ -38969,7 +38610,7 @@
           <w:lang w:val="en-US"/>
         </w:rPr>
       </w:pPr>
-      <w:bookmarkStart w:id="122" w:name="_Toc434750578"/>
+      <w:bookmarkStart w:id="130" w:name="_Toc434750578"/>
       <w:r>
         <w:rPr>
           <w:lang w:val="en-US"/>
@@ -38990,7 +38631,7 @@
         </w:rPr>
         <w:t>.</w:t>
       </w:r>
-      <w:bookmarkEnd w:id="122"/>
+      <w:bookmarkEnd w:id="130"/>
     </w:p>
     <w:p>
       <w:pPr>
@@ -39160,33 +38801,20 @@
       <w:pPr>
         <w:pStyle w:val="Caption"/>
       </w:pPr>
-      <w:bookmarkStart w:id="123" w:name="_Ref418753889"/>
-      <w:bookmarkStart w:id="124" w:name="_Toc434750613"/>
+      <w:bookmarkStart w:id="131" w:name="_Ref418753889"/>
+      <w:bookmarkStart w:id="132" w:name="_Toc434750613"/>
       <w:r>
         <w:t xml:space="preserve">Figure </w:t>
       </w:r>
-      <w:r>
-        <w:fldChar w:fldCharType="begin"/>
-      </w:r>
-      <w:r>
-        <w:instrText xml:space="preserve"> SEQ Figure \* ARABIC </w:instrText>
-      </w:r>
-      <w:r>
-        <w:fldChar w:fldCharType="separate"/>
-      </w:r>
-      <w:r>
-        <w:rPr>
-          <w:noProof/>
-        </w:rPr>
-        <w:t>31</w:t>
-      </w:r>
-      <w:r>
-        <w:rPr>
-          <w:noProof/>
-        </w:rPr>
-        <w:fldChar w:fldCharType="end"/>
-      </w:r>
-      <w:bookmarkEnd w:id="123"/>
+      <w:fldSimple w:instr=" SEQ Figure \* ARABIC ">
+        <w:r>
+          <w:rPr>
+            <w:noProof/>
+          </w:rPr>
+          <w:t>31</w:t>
+        </w:r>
+      </w:fldSimple>
+      <w:bookmarkEnd w:id="131"/>
       <w:r>
         <w:t xml:space="preserve"> </w:t>
       </w:r>
@@ -39210,7 +38838,7 @@
         </w:rPr>
         <w:t xml:space="preserve"> tab selected on the Generate window.</w:t>
       </w:r>
-      <w:bookmarkEnd w:id="124"/>
+      <w:bookmarkEnd w:id="132"/>
     </w:p>
     <w:p>
       <w:pPr>
@@ -39481,14 +39109,14 @@
           <w:lang w:val="en-US"/>
         </w:rPr>
       </w:pPr>
-      <w:bookmarkStart w:id="125" w:name="_Toc434750579"/>
+      <w:bookmarkStart w:id="133" w:name="_Toc434750579"/>
       <w:r>
         <w:rPr>
           <w:lang w:val="en-US"/>
         </w:rPr>
         <w:t>Command line</w:t>
       </w:r>
-      <w:bookmarkEnd w:id="125"/>
+      <w:bookmarkEnd w:id="133"/>
     </w:p>
     <w:p>
       <w:pPr>
@@ -39913,8 +39541,8 @@
           <w:lang w:val="en-US"/>
         </w:rPr>
       </w:pPr>
-      <w:bookmarkStart w:id="126" w:name="_Ref419807090"/>
-      <w:bookmarkStart w:id="127" w:name="_Toc434750580"/>
+      <w:bookmarkStart w:id="134" w:name="_Ref419807090"/>
+      <w:bookmarkStart w:id="135" w:name="_Toc434750580"/>
       <w:r>
         <w:rPr>
           <w:lang w:val="en-US"/>
@@ -39922,8 +39550,8 @@
         <w:lastRenderedPageBreak/>
         <w:t>Appendix A</w:t>
       </w:r>
-      <w:bookmarkEnd w:id="126"/>
-      <w:bookmarkEnd w:id="127"/>
+      <w:bookmarkEnd w:id="134"/>
+      <w:bookmarkEnd w:id="135"/>
     </w:p>
     <w:p>
       <w:pPr>
@@ -47710,16 +47338,16 @@
           <w:lang w:val="en-US"/>
         </w:rPr>
       </w:pPr>
-      <w:bookmarkStart w:id="128" w:name="_Ref433984413"/>
-      <w:bookmarkStart w:id="129" w:name="_Toc434750581"/>
+      <w:bookmarkStart w:id="136" w:name="_Ref433984413"/>
+      <w:bookmarkStart w:id="137" w:name="_Toc434750581"/>
       <w:r>
         <w:rPr>
           <w:lang w:val="en-US"/>
         </w:rPr>
         <w:t>Appendix B</w:t>
       </w:r>
-      <w:bookmarkEnd w:id="128"/>
-      <w:bookmarkEnd w:id="129"/>
+      <w:bookmarkEnd w:id="136"/>
+      <w:bookmarkEnd w:id="137"/>
     </w:p>
     <w:p>
       <w:pPr>
@@ -48358,7 +47986,7 @@
         </w:rPr>
       </w:pPr>
     </w:p>
-    <w:bookmarkStart w:id="130" w:name="_Toc434750582" w:displacedByCustomXml="next"/>
+    <w:bookmarkStart w:id="138" w:name="_Toc434750582" w:displacedByCustomXml="next"/>
     <w:sdt>
       <w:sdtPr>
         <w:rPr>
@@ -48373,7 +48001,6 @@
           <w:docPartUnique/>
         </w:docPartObj>
       </w:sdtPr>
-      <w:sdtEndPr/>
       <w:sdtContent>
         <w:p>
           <w:pPr>
@@ -48385,7 +48012,7 @@
           <w:r>
             <w:t>s</w:t>
           </w:r>
-          <w:bookmarkEnd w:id="130"/>
+          <w:bookmarkEnd w:id="138"/>
         </w:p>
         <w:sdt>
           <w:sdtPr>
@@ -48401,7 +48028,6 @@
               <w:docPartUnique/>
             </w:docPartObj>
           </w:sdtPr>
-          <w:sdtEndPr/>
           <w:sdtContent>
             <w:p>
               <w:pPr>
@@ -48417,7 +48043,6 @@
                 <w:id w:val="478581198"/>
                 <w:bibliography/>
               </w:sdtPr>
-              <w:sdtEndPr/>
               <w:sdtContent>
                 <w:p>
                   <w:pPr>
@@ -48865,7 +48490,7 @@
           <w:rPr>
             <w:noProof/>
           </w:rPr>
-          <w:t>24</w:t>
+          <w:t>35</w:t>
         </w:r>
         <w:r>
           <w:rPr>
@@ -52367,7 +51992,7 @@
 </file>
 
 <file path=customXml/itemProps1.xml><?xml version="1.0" encoding="utf-8"?>
-<ds:datastoreItem xmlns:ds="http://schemas.openxmlformats.org/officeDocument/2006/customXml" ds:itemID="{05836C8F-8154-443A-82F0-E286BAAE5F50}">
+<ds:datastoreItem xmlns:ds="http://schemas.openxmlformats.org/officeDocument/2006/customXml" ds:itemID="{46F3D455-8BEB-4F66-A55F-D79DC2F0308E}">
   <ds:schemaRefs>
     <ds:schemaRef ds:uri="http://schemas.openxmlformats.org/officeDocument/2006/bibliography"/>
   </ds:schemaRefs>

</xml_diff>